<commit_message>
Added more tolerance to min/max values.  Also changed volume report to include counts.  Adjusted User Manual
</commit_message>
<xml_diff>
--- a/MSP430FR5949/RainGauge_V4_1_0/Documents/RainGauge_v4_1.docx
+++ b/MSP430FR5949/RainGauge_V4_1_0/Documents/RainGauge_v4_1.docx
@@ -10,6 +10,7 @@
           <w:docPartUnique/>
         </w:docPartObj>
       </w:sdtPr>
+      <w:sdtEndPr/>
       <w:sdtContent>
         <w:p/>
         <w:p>
@@ -117,6 +118,7 @@
                                     <w:dataBinding w:prefixMappings="xmlns:ns0='http://purl.org/dc/elements/1.1/' xmlns:ns1='http://schemas.openxmlformats.org/package/2006/metadata/core-properties' " w:xpath="/ns1:coreProperties[1]/ns0:title[1]" w:storeItemID="{6C3C8BC8-F283-45AE-878A-BAB7291924A1}"/>
                                     <w:text/>
                                   </w:sdtPr>
+                                  <w:sdtEndPr/>
                                   <w:sdtContent>
                                     <w:r>
                                       <w:rPr>
@@ -143,6 +145,7 @@
                                   <w:dataBinding w:prefixMappings="xmlns:ns0='http://purl.org/dc/elements/1.1/' xmlns:ns1='http://schemas.openxmlformats.org/package/2006/metadata/core-properties' " w:xpath="/ns1:coreProperties[1]/ns0:subject[1]" w:storeItemID="{6C3C8BC8-F283-45AE-878A-BAB7291924A1}"/>
                                   <w:text/>
                                 </w:sdtPr>
+                                <w:sdtEndPr/>
                                 <w:sdtContent>
                                   <w:p>
                                     <w:pPr>
@@ -181,6 +184,7 @@
                                   <w:dataBinding w:prefixMappings="xmlns:ns0='http://purl.org/dc/elements/1.1/' xmlns:ns1='http://schemas.openxmlformats.org/package/2006/metadata/core-properties' " w:xpath="/ns1:coreProperties[1]/ns0:creator[1]" w:storeItemID="{6C3C8BC8-F283-45AE-878A-BAB7291924A1}"/>
                                   <w:text/>
                                 </w:sdtPr>
+                                <w:sdtEndPr/>
                                 <w:sdtContent>
                                   <w:p>
                                     <w:pPr>
@@ -439,6 +443,7 @@
                                     <w:calendar w:val="gregorian"/>
                                   </w:date>
                                 </w:sdtPr>
+                                <w:sdtEndPr/>
                                 <w:sdtContent>
                                   <w:p>
                                     <w:pPr>
@@ -1887,12 +1892,33 @@
         <w:t xml:space="preserve">, the number of counts in one second are stored into a 60 second buffer.  </w:t>
       </w:r>
       <w:r>
-        <w:t>On the minute mark (as alarmed by the RTC), the counts are converted to volumes (through metadata values input from the user)and the mean, standard deviation, min and maximum volumes are stored into a buffer that is 60 minutes deep.  The 60 minute buffer is a circular buffer, so at minute 61 it is overwriting minute 1, and therefore always saves the last 60 minutes of data.</w:t>
+        <w:t xml:space="preserve">On the minute mark (as alarmed by the RTC), the counts are converted to volumes (through </w:t>
+      </w:r>
+      <w:r>
+        <w:t>coefficient</w:t>
+      </w:r>
+      <w:r>
+        <w:t xml:space="preserve"> values input from the user)and the mean, standard deviation, min and maximum volumes are stored into a buffer that is 60 minutes deep.  The 60 minute buffer is a circular buffer, so at minute 61 it is overwriting minute 1, and therefore always saves the last 60 minutes of data.</w:t>
       </w:r>
     </w:p>
     <w:p>
       <w:r>
-        <w:t>In direct measurement mode, the user can request either the current volume or total number of counts since the last request.  Once requested, the sensor completes its current second of measurement, and computes the volume (if requested) and displays the calculated volume or sum of counts, and the number of seconds elapsed since the last measurement.  This mode is useful for making an instantaneous measurement and for calibration.</w:t>
+        <w:t>In direct measurement mode, the user can request either the current volume or total number of counts since the last request.  Once requested, the sensor completes its current second of measurement, and computes the volume (if requested) and displays the calculated volume or sum of counts, and the number of seconds elapsed since the last measurement</w:t>
+      </w:r>
+      <w:r>
+        <w:t xml:space="preserve"> (maximum time is ~9 </w:t>
+      </w:r>
+      <w:r>
+        <w:t>years</w:t>
+      </w:r>
+      <w:r>
+        <w:t xml:space="preserve"> at max counts</w:t>
+      </w:r>
+      <w:r>
+        <w:t>)</w:t>
+      </w:r>
+      <w:r>
+        <w:t>.  This mode is useful for making an instantaneous measurement and for calibration.</w:t>
       </w:r>
     </w:p>
     <w:p/>
@@ -1962,24 +1988,14 @@
       <w:r>
         <w:t xml:space="preserve">Table </w:t>
       </w:r>
-      <w:r>
-        <w:fldChar w:fldCharType="begin"/>
-      </w:r>
-      <w:r>
-        <w:instrText xml:space="preserve"> SEQ Table \* ARABIC </w:instrText>
-      </w:r>
-      <w:r>
-        <w:fldChar w:fldCharType="separate"/>
-      </w:r>
-      <w:r>
-        <w:rPr>
-          <w:noProof/>
-        </w:rPr>
-        <w:t>1</w:t>
-      </w:r>
-      <w:r>
-        <w:fldChar w:fldCharType="end"/>
-      </w:r>
+      <w:fldSimple w:instr=" SEQ Table \* ARABIC ">
+        <w:r>
+          <w:rPr>
+            <w:noProof/>
+          </w:rPr>
+          <w:t>1</w:t>
+        </w:r>
+      </w:fldSimple>
       <w:bookmarkEnd w:id="6"/>
       <w:r>
         <w:t>. System Electrical Characteristics</w:t>
@@ -2141,7 +2157,13 @@
               <w:jc w:val="center"/>
             </w:pPr>
             <w:r>
-              <w:t xml:space="preserve">Current Draw </w:t>
+              <w:t xml:space="preserve">Current </w:t>
+            </w:r>
+            <w:r>
+              <w:t>Maximum</w:t>
+            </w:r>
+            <w:r>
+              <w:t xml:space="preserve"> </w:t>
             </w:r>
             <w:r>
               <w:t>@12VDC</w:t>
@@ -2267,24 +2289,14 @@
       <w:r>
         <w:t xml:space="preserve">Figure </w:t>
       </w:r>
-      <w:r>
-        <w:fldChar w:fldCharType="begin"/>
-      </w:r>
-      <w:r>
-        <w:instrText xml:space="preserve"> SEQ Figure \* ARABIC </w:instrText>
-      </w:r>
-      <w:r>
-        <w:fldChar w:fldCharType="separate"/>
-      </w:r>
-      <w:r>
-        <w:rPr>
-          <w:noProof/>
-        </w:rPr>
-        <w:t>1</w:t>
-      </w:r>
-      <w:r>
-        <w:fldChar w:fldCharType="end"/>
-      </w:r>
+      <w:fldSimple w:instr=" SEQ Figure \* ARABIC ">
+        <w:r>
+          <w:rPr>
+            <w:noProof/>
+          </w:rPr>
+          <w:t>1</w:t>
+        </w:r>
+      </w:fldSimple>
       <w:bookmarkEnd w:id="8"/>
       <w:r>
         <w:t>. Rain Gauge Power/Signal Connector</w:t>
@@ -2333,24 +2345,14 @@
       <w:r>
         <w:t xml:space="preserve">Table </w:t>
       </w:r>
-      <w:r>
-        <w:fldChar w:fldCharType="begin"/>
-      </w:r>
-      <w:r>
-        <w:instrText xml:space="preserve"> SEQ Table \* ARABIC </w:instrText>
-      </w:r>
-      <w:r>
-        <w:fldChar w:fldCharType="separate"/>
-      </w:r>
-      <w:r>
-        <w:rPr>
-          <w:noProof/>
-        </w:rPr>
-        <w:t>2</w:t>
-      </w:r>
-      <w:r>
-        <w:fldChar w:fldCharType="end"/>
-      </w:r>
+      <w:fldSimple w:instr=" SEQ Table \* ARABIC ">
+        <w:r>
+          <w:rPr>
+            <w:noProof/>
+          </w:rPr>
+          <w:t>2</w:t>
+        </w:r>
+      </w:fldSimple>
       <w:bookmarkEnd w:id="9"/>
       <w:r>
         <w:t>. RS-232 Settings</w:t>
@@ -2542,6 +2544,9 @@
       <w:r>
         <w:t xml:space="preserve"> the first second of operation.</w:t>
       </w:r>
+      <w:r>
+        <w:t xml:space="preserve">  If power is disconnected, the data is saved, but the real-time clock will not continue to operate and therefore requiring recalibration on restart.</w:t>
+      </w:r>
     </w:p>
     <w:p>
       <w:pPr>
@@ -2574,6 +2579,9 @@
     <w:p/>
     <w:p>
       <w:r>
+        <w:rPr>
+          <w:b/>
+        </w:rPr>
         <w:t>To request the Volume Measurement, transmit a “D” character.</w:t>
       </w:r>
       <w:r>
@@ -2711,24 +2719,14 @@
       <w:r>
         <w:t xml:space="preserve">Figure </w:t>
       </w:r>
-      <w:r>
-        <w:fldChar w:fldCharType="begin"/>
-      </w:r>
-      <w:r>
-        <w:instrText xml:space="preserve"> SEQ Figure \* ARABIC </w:instrText>
-      </w:r>
-      <w:r>
-        <w:fldChar w:fldCharType="separate"/>
-      </w:r>
-      <w:r>
-        <w:rPr>
-          <w:noProof/>
-        </w:rPr>
-        <w:t>2</w:t>
-      </w:r>
-      <w:r>
-        <w:fldChar w:fldCharType="end"/>
-      </w:r>
+      <w:fldSimple w:instr=" SEQ Figure \* ARABIC ">
+        <w:r>
+          <w:rPr>
+            <w:noProof/>
+          </w:rPr>
+          <w:t>2</w:t>
+        </w:r>
+      </w:fldSimple>
       <w:r>
         <w:t>.  Sensor volume response to "D" command</w:t>
       </w:r>
@@ -2736,6 +2734,9 @@
     <w:p/>
     <w:p>
       <w:r>
+        <w:rPr>
+          <w:b/>
+        </w:rPr>
         <w:t>To request the Sum of Counts Measurement, transmit a “d” character.</w:t>
       </w:r>
       <w:r>
@@ -2804,6 +2805,7 @@
         <w:br/>
       </w:r>
       <w:r>
+        <w:lastRenderedPageBreak/>
         <w:tab/>
         <w:t>\r is a carriage return (0x0D)</w:t>
       </w:r>
@@ -2823,7 +2825,6 @@
         <w:rPr>
           <w:noProof/>
         </w:rPr>
-        <w:lastRenderedPageBreak/>
         <w:drawing>
           <wp:inline distT="0" distB="0" distL="0" distR="0" wp14:anchorId="2ECEF289" wp14:editId="543B453D">
             <wp:extent cx="5943600" cy="1704975"/>
@@ -2874,24 +2875,14 @@
       <w:r>
         <w:t xml:space="preserve">Figure </w:t>
       </w:r>
-      <w:r>
-        <w:fldChar w:fldCharType="begin"/>
-      </w:r>
-      <w:r>
-        <w:instrText xml:space="preserve"> SEQ Figure \* ARABIC </w:instrText>
-      </w:r>
-      <w:r>
-        <w:fldChar w:fldCharType="separate"/>
-      </w:r>
-      <w:r>
-        <w:rPr>
-          <w:noProof/>
-        </w:rPr>
-        <w:t>3</w:t>
-      </w:r>
-      <w:r>
-        <w:fldChar w:fldCharType="end"/>
-      </w:r>
+      <w:fldSimple w:instr=" SEQ Figure \* ARABIC ">
+        <w:r>
+          <w:rPr>
+            <w:noProof/>
+          </w:rPr>
+          <w:t>3</w:t>
+        </w:r>
+      </w:fldSimple>
       <w:r>
         <w:t>.  Sensor sum of counts response to "d" command</w:t>
       </w:r>
@@ -2920,18 +2911,19 @@
     </w:p>
     <w:p>
       <w:r>
-        <w:t xml:space="preserve">To request </w:t>
-      </w:r>
-      <w:proofErr w:type="gramStart"/>
-      <w:r>
-        <w:t xml:space="preserve">the  </w:t>
-      </w:r>
-      <w:r>
-        <w:t>60</w:t>
-      </w:r>
-      <w:proofErr w:type="gramEnd"/>
-      <w:r>
-        <w:t xml:space="preserve"> minute report, transmit an “R” or ‘r’.  The response will have the format of:</w:t>
+        <w:rPr>
+          <w:b/>
+        </w:rPr>
+        <w:t xml:space="preserve">To request the </w:t>
+      </w:r>
+      <w:r>
+        <w:rPr>
+          <w:b/>
+        </w:rPr>
+        <w:t>60 minute report, transmit an “R” or ‘r’.</w:t>
+      </w:r>
+      <w:r>
+        <w:t xml:space="preserve">  The response will have the format of:</w:t>
       </w:r>
     </w:p>
     <w:p>
@@ -3079,24 +3071,14 @@
       <w:r>
         <w:t xml:space="preserve">Figure </w:t>
       </w:r>
-      <w:r>
-        <w:fldChar w:fldCharType="begin"/>
-      </w:r>
-      <w:r>
-        <w:instrText xml:space="preserve"> SEQ Figure \* ARABIC </w:instrText>
-      </w:r>
-      <w:r>
-        <w:fldChar w:fldCharType="separate"/>
-      </w:r>
-      <w:r>
-        <w:rPr>
-          <w:noProof/>
-        </w:rPr>
-        <w:t>4</w:t>
-      </w:r>
-      <w:r>
-        <w:fldChar w:fldCharType="end"/>
-      </w:r>
+      <w:fldSimple w:instr=" SEQ Figure \* ARABIC ">
+        <w:r>
+          <w:rPr>
+            <w:noProof/>
+          </w:rPr>
+          <w:t>4</w:t>
+        </w:r>
+      </w:fldSimple>
       <w:r>
         <w:t>.  60 Minute Report</w:t>
       </w:r>
@@ -3253,13 +3235,7 @@
         <w:rPr>
           <w:b/>
         </w:rPr>
-        <w:t xml:space="preserve"> </w:t>
-      </w:r>
-      <w:r>
-        <w:rPr>
-          <w:b/>
-        </w:rPr>
-        <w:t>1000000000000</w:t>
+        <w:t xml:space="preserve"> 1000000000000</w:t>
       </w:r>
       <w:proofErr w:type="gramEnd"/>
       <w:r>
@@ -3294,24 +3270,18 @@
         <w:rPr>
           <w:b/>
         </w:rPr>
-        <w:t xml:space="preserve">EXAMPLE: </w:t>
-      </w:r>
-      <w:r>
-        <w:rPr>
-          <w:b/>
-        </w:rPr>
-        <w:t>Intercept</w:t>
-      </w:r>
-      <w:r>
-        <w:rPr>
-          <w:b/>
-        </w:rPr>
-        <w:t xml:space="preserve"> Input</w:t>
+        <w:t>EXAMPLE: Intercept Input</w:t>
       </w:r>
     </w:p>
     <w:p>
       <w:r>
-        <w:t>To input the slope of 1000000000000, the user would enter:</w:t>
+        <w:t xml:space="preserve">To input the slope of </w:t>
+      </w:r>
+      <w:r>
+        <w:t>-500</w:t>
+      </w:r>
+      <w:r>
+        <w:t>, the user would enter:</w:t>
       </w:r>
     </w:p>
     <w:p>
@@ -3404,13 +3374,7 @@
     </w:p>
     <w:p>
       <w:r>
-        <w:t xml:space="preserve">If the user wants to set the clock to </w:t>
-      </w:r>
-      <w:r>
-        <w:t>March 26, 2016, 11:47:23AM</w:t>
-      </w:r>
-      <w:r>
-        <w:t>, they would enter:</w:t>
+        <w:t>If the user wants to set the clock to March 26, 2016, 11:47:23AM, they would enter:</w:t>
       </w:r>
       <w:r>
         <w:br/>
@@ -3517,8 +3481,19 @@
       </w:r>
     </w:p>
     <w:p>
-      <w:r>
-        <w:t>If the user wants to set the clock to March 26, 2016, 11:47:23AM, they would enter:</w:t>
+      <w:pPr>
+        <w:rPr>
+          <w:b/>
+        </w:rPr>
+      </w:pPr>
+      <w:r>
+        <w:t xml:space="preserve">If the user wants to set the clock to </w:t>
+      </w:r>
+      <w:r>
+        <w:t>Dec 3, 2016, 4:09:00PM</w:t>
+      </w:r>
+      <w:r>
+        <w:t>, they would enter:</w:t>
       </w:r>
       <w:r>
         <w:br/>
@@ -3530,13 +3505,7 @@
         <w:rPr>
           <w:b/>
         </w:rPr>
-        <w:t xml:space="preserve">T </w:t>
-      </w:r>
-      <w:r>
-        <w:rPr>
-          <w:b/>
-        </w:rPr>
-        <w:t>20161203160900</w:t>
+        <w:t>T 20161203160900</w:t>
       </w:r>
     </w:p>
     <w:p/>
@@ -3550,13 +3519,7 @@
         <w:rPr>
           <w:b/>
         </w:rPr>
-        <w:t xml:space="preserve">EXAMPLE: </w:t>
-      </w:r>
-      <w:r>
-        <w:rPr>
-          <w:b/>
-        </w:rPr>
-        <w:t>Serial Number Input</w:t>
+        <w:t>EXAMPLE: Serial Number Input</w:t>
       </w:r>
     </w:p>
     <w:p>
@@ -3743,10 +3706,7 @@
               <w:t>INTERCEPT</w:t>
             </w:r>
             <w:r>
-              <w:t xml:space="preserve"> value for volume conversion</w:t>
-            </w:r>
-            <w:r>
-              <w:t>.  Accepts floating point value input.</w:t>
+              <w:t xml:space="preserve"> value for volume conversion.  Accepts floating point value input.</w:t>
             </w:r>
           </w:p>
         </w:tc>
@@ -4569,7 +4529,7 @@
         <w:rPr>
           <w:rStyle w:val="Strong"/>
         </w:rPr>
-        <w:t>DataMax</w:t>
+        <w:t>DataMin</w:t>
       </w:r>
       <w:proofErr w:type="spellEnd"/>
       <w:r>
@@ -4597,14 +4557,22 @@
         <w:rPr>
           <w:rStyle w:val="Strong"/>
         </w:rPr>
-        <w:t>DataMax</w:t>
+        <w:t>DataMin</w:t>
       </w:r>
       <w:proofErr w:type="spellEnd"/>
       <w:r>
         <w:rPr>
           <w:rStyle w:val="Strong"/>
         </w:rPr>
-        <w:t xml:space="preserve"> = data[</w:t>
+        <w:t xml:space="preserve"> </w:t>
+      </w:r>
+      <w:bookmarkStart w:id="19" w:name="_GoBack"/>
+      <w:bookmarkEnd w:id="19"/>
+      <w:r>
+        <w:rPr>
+          <w:rStyle w:val="Strong"/>
+        </w:rPr>
+        <w:t>= data[</w:t>
       </w:r>
       <w:proofErr w:type="spellStart"/>
       <w:r>
@@ -4614,19 +4582,11 @@
         <w:t>i</w:t>
       </w:r>
       <w:proofErr w:type="spellEnd"/>
-      <w:proofErr w:type="gramStart"/>
       <w:r>
         <w:rPr>
           <w:rStyle w:val="Strong"/>
         </w:rPr>
-        <w:t>] }</w:t>
-      </w:r>
-      <w:proofErr w:type="gramEnd"/>
-      <w:r>
-        <w:rPr>
-          <w:rStyle w:val="Strong"/>
-        </w:rPr>
-        <w:t>}</w:t>
+        <w:t>] }}</w:t>
       </w:r>
     </w:p>
     <w:p/>
@@ -4837,9 +4797,7 @@
       <w:pPr>
         <w:pStyle w:val="Heading2"/>
       </w:pPr>
-      <w:bookmarkStart w:id="19" w:name="_Toc446683919"/>
-      <w:bookmarkStart w:id="20" w:name="_GoBack"/>
-      <w:bookmarkEnd w:id="20"/>
+      <w:bookmarkStart w:id="20" w:name="_Toc446683919"/>
     </w:p>
     <w:p>
       <w:pPr>
@@ -4885,7 +4843,7 @@
       <w:r>
         <w:t>:</w:t>
       </w:r>
-      <w:bookmarkEnd w:id="19"/>
+      <w:bookmarkEnd w:id="20"/>
     </w:p>
     <w:p>
       <w:r>
@@ -5017,7 +4975,16 @@
             <w:rPr>
               <w:rFonts w:ascii="Cambria Math" w:hAnsi="Cambria Math"/>
             </w:rPr>
-            <m:t>+A1</m:t>
+            <m:t>+A</m:t>
+          </m:r>
+          <m:r>
+            <m:rPr>
+              <m:sty m:val="bi"/>
+            </m:rPr>
+            <w:rPr>
+              <w:rFonts w:ascii="Cambria Math" w:hAnsi="Cambria Math"/>
+            </w:rPr>
+            <m:t>1</m:t>
           </m:r>
         </m:oMath>
       </m:oMathPara>
@@ -10890,551 +10857,6 @@
 </w:styles>
 </file>
 
-<file path=word/glossary/document.xml><?xml version="1.0" encoding="utf-8"?>
-<w:glossaryDocument xmlns:wpc="http://schemas.microsoft.com/office/word/2010/wordprocessingCanvas" xmlns:mc="http://schemas.openxmlformats.org/markup-compatibility/2006" xmlns:o="urn:schemas-microsoft-com:office:office" xmlns:r="http://schemas.openxmlformats.org/officeDocument/2006/relationships" xmlns:m="http://schemas.openxmlformats.org/officeDocument/2006/math" xmlns:v="urn:schemas-microsoft-com:vml" xmlns:wp14="http://schemas.microsoft.com/office/word/2010/wordprocessingDrawing" xmlns:wp="http://schemas.openxmlformats.org/drawingml/2006/wordprocessingDrawing" xmlns:w10="urn:schemas-microsoft-com:office:word" xmlns:w="http://schemas.openxmlformats.org/wordprocessingml/2006/main" xmlns:w14="http://schemas.microsoft.com/office/word/2010/wordml" xmlns:w15="http://schemas.microsoft.com/office/word/2012/wordml" xmlns:wpg="http://schemas.microsoft.com/office/word/2010/wordprocessingGroup" xmlns:wpi="http://schemas.microsoft.com/office/word/2010/wordprocessingInk" xmlns:wne="http://schemas.microsoft.com/office/word/2006/wordml" xmlns:wps="http://schemas.microsoft.com/office/word/2010/wordprocessingShape" mc:Ignorable="w14 w15 wp14"/>
-</file>
-
-<file path=word/glossary/fontTable.xml><?xml version="1.0" encoding="utf-8"?>
-<w:fonts xmlns:mc="http://schemas.openxmlformats.org/markup-compatibility/2006" xmlns:r="http://schemas.openxmlformats.org/officeDocument/2006/relationships" xmlns:w="http://schemas.openxmlformats.org/wordprocessingml/2006/main" xmlns:w14="http://schemas.microsoft.com/office/word/2010/wordml" xmlns:w15="http://schemas.microsoft.com/office/word/2012/wordml" mc:Ignorable="w14 w15">
-  <w:font w:name="Times New Roman">
-    <w:panose1 w:val="02020603050405020304"/>
-    <w:charset w:val="00"/>
-    <w:family w:val="roman"/>
-    <w:pitch w:val="variable"/>
-    <w:sig w:usb0="E0002AFF" w:usb1="C0007841" w:usb2="00000009" w:usb3="00000000" w:csb0="000001FF" w:csb1="00000000"/>
-  </w:font>
-  <w:font w:name="Symbol">
-    <w:panose1 w:val="05050102010706020507"/>
-    <w:charset w:val="02"/>
-    <w:family w:val="roman"/>
-    <w:pitch w:val="variable"/>
-    <w:sig w:usb0="00000000" w:usb1="10000000" w:usb2="00000000" w:usb3="00000000" w:csb0="80000000" w:csb1="00000000"/>
-  </w:font>
-  <w:font w:name="Courier New">
-    <w:panose1 w:val="02070309020205020404"/>
-    <w:charset w:val="00"/>
-    <w:family w:val="modern"/>
-    <w:pitch w:val="fixed"/>
-    <w:sig w:usb0="E0002AFF" w:usb1="C0007843" w:usb2="00000009" w:usb3="00000000" w:csb0="000001FF" w:csb1="00000000"/>
-  </w:font>
-  <w:font w:name="Wingdings">
-    <w:panose1 w:val="05000000000000000000"/>
-    <w:charset w:val="02"/>
-    <w:family w:val="auto"/>
-    <w:pitch w:val="variable"/>
-    <w:sig w:usb0="00000000" w:usb1="10000000" w:usb2="00000000" w:usb3="00000000" w:csb0="80000000" w:csb1="00000000"/>
-  </w:font>
-  <w:font w:name="Calibri">
-    <w:panose1 w:val="020F0502020204030204"/>
-    <w:charset w:val="00"/>
-    <w:family w:val="swiss"/>
-    <w:pitch w:val="variable"/>
-    <w:sig w:usb0="E00002FF" w:usb1="4000ACFF" w:usb2="00000001" w:usb3="00000000" w:csb0="0000019F" w:csb1="00000000"/>
-  </w:font>
-  <w:font w:name="Calibri Light">
-    <w:panose1 w:val="020F0302020204030204"/>
-    <w:charset w:val="00"/>
-    <w:family w:val="swiss"/>
-    <w:pitch w:val="variable"/>
-    <w:sig w:usb0="A00002EF" w:usb1="4000207B" w:usb2="00000000" w:usb3="00000000" w:csb0="0000019F" w:csb1="00000000"/>
-  </w:font>
-  <w:font w:name="Segoe UI">
-    <w:panose1 w:val="020B0502040204020203"/>
-    <w:charset w:val="00"/>
-    <w:family w:val="swiss"/>
-    <w:pitch w:val="variable"/>
-    <w:sig w:usb0="E10022FF" w:usb1="C000E47F" w:usb2="00000029" w:usb3="00000000" w:csb0="000001DF" w:csb1="00000000"/>
-  </w:font>
-  <w:font w:name="Cambria Math">
-    <w:panose1 w:val="02040503050406030204"/>
-    <w:charset w:val="00"/>
-    <w:family w:val="roman"/>
-    <w:pitch w:val="variable"/>
-    <w:sig w:usb0="E00002FF" w:usb1="420024FF" w:usb2="00000000" w:usb3="00000000" w:csb0="0000019F" w:csb1="00000000"/>
-  </w:font>
-</w:fonts>
-</file>
-
-<file path=word/glossary/settings.xml><?xml version="1.0" encoding="utf-8"?>
-<w:settings xmlns:mc="http://schemas.openxmlformats.org/markup-compatibility/2006" xmlns:o="urn:schemas-microsoft-com:office:office" xmlns:r="http://schemas.openxmlformats.org/officeDocument/2006/relationships" xmlns:m="http://schemas.openxmlformats.org/officeDocument/2006/math" xmlns:v="urn:schemas-microsoft-com:vml" xmlns:w10="urn:schemas-microsoft-com:office:word" xmlns:w="http://schemas.openxmlformats.org/wordprocessingml/2006/main" xmlns:w14="http://schemas.microsoft.com/office/word/2010/wordml" xmlns:w15="http://schemas.microsoft.com/office/word/2012/wordml" xmlns:sl="http://schemas.openxmlformats.org/schemaLibrary/2006/main" mc:Ignorable="w14 w15">
-  <w:view w:val="normal"/>
-  <w:defaultTabStop w:val="720"/>
-  <w:characterSpacingControl w:val="doNotCompress"/>
-  <w:compat>
-    <w:useFELayout/>
-    <w:compatSetting w:name="compatibilityMode" w:uri="http://schemas.microsoft.com/office/word" w:val="15"/>
-    <w:compatSetting w:name="overrideTableStyleFontSizeAndJustification" w:uri="http://schemas.microsoft.com/office/word" w:val="1"/>
-    <w:compatSetting w:name="enableOpenTypeFeatures" w:uri="http://schemas.microsoft.com/office/word" w:val="1"/>
-    <w:compatSetting w:name="doNotFlipMirrorIndents" w:uri="http://schemas.microsoft.com/office/word" w:val="1"/>
-    <w:compatSetting w:name="differentiateMultirowTableHeaders" w:uri="http://schemas.microsoft.com/office/word" w:val="1"/>
-  </w:compat>
-  <w:rsids>
-    <w:rsidRoot w:val="00B077BA"/>
-    <w:rsid w:val="000F6E2F"/>
-    <w:rsid w:val="00B077BA"/>
-  </w:rsids>
-  <m:mathPr>
-    <m:mathFont m:val="Cambria Math"/>
-    <m:brkBin m:val="before"/>
-    <m:brkBinSub m:val="--"/>
-    <m:smallFrac m:val="0"/>
-    <m:dispDef/>
-    <m:lMargin m:val="0"/>
-    <m:rMargin m:val="0"/>
-    <m:defJc m:val="centerGroup"/>
-    <m:wrapIndent m:val="1440"/>
-    <m:intLim m:val="subSup"/>
-    <m:naryLim m:val="undOvr"/>
-  </m:mathPr>
-  <w:themeFontLang w:val="en-US"/>
-  <w:clrSchemeMapping w:bg1="light1" w:t1="dark1" w:bg2="light2" w:t2="dark2" w:accent1="accent1" w:accent2="accent2" w:accent3="accent3" w:accent4="accent4" w:accent5="accent5" w:accent6="accent6" w:hyperlink="hyperlink" w:followedHyperlink="followedHyperlink"/>
-  <w:decimalSymbol w:val="."/>
-  <w:listSeparator w:val=","/>
-  <w15:chartTrackingRefBased/>
-</w:settings>
-</file>
-
-<file path=word/glossary/styles.xml><?xml version="1.0" encoding="utf-8"?>
-<w:styles xmlns:mc="http://schemas.openxmlformats.org/markup-compatibility/2006" xmlns:r="http://schemas.openxmlformats.org/officeDocument/2006/relationships" xmlns:w="http://schemas.openxmlformats.org/wordprocessingml/2006/main" xmlns:w14="http://schemas.microsoft.com/office/word/2010/wordml" xmlns:w15="http://schemas.microsoft.com/office/word/2012/wordml" mc:Ignorable="w14 w15">
-  <w:docDefaults>
-    <w:rPrDefault>
-      <w:rPr>
-        <w:rFonts w:asciiTheme="minorHAnsi" w:eastAsiaTheme="minorEastAsia" w:hAnsiTheme="minorHAnsi" w:cstheme="minorBidi"/>
-        <w:sz w:val="22"/>
-        <w:szCs w:val="22"/>
-        <w:lang w:val="en-US" w:eastAsia="en-US" w:bidi="ar-SA"/>
-      </w:rPr>
-    </w:rPrDefault>
-    <w:pPrDefault>
-      <w:pPr>
-        <w:spacing w:after="160" w:line="259" w:lineRule="auto"/>
-      </w:pPr>
-    </w:pPrDefault>
-  </w:docDefaults>
-  <w:latentStyles w:defLockedState="0" w:defUIPriority="99" w:defSemiHidden="0" w:defUnhideWhenUsed="0" w:defQFormat="0" w:count="371">
-    <w:lsdException w:name="Normal" w:uiPriority="0" w:qFormat="1"/>
-    <w:lsdException w:name="heading 1" w:uiPriority="9" w:qFormat="1"/>
-    <w:lsdException w:name="heading 2" w:semiHidden="1" w:uiPriority="9" w:unhideWhenUsed="1" w:qFormat="1"/>
-    <w:lsdException w:name="heading 3" w:semiHidden="1" w:uiPriority="9" w:unhideWhenUsed="1" w:qFormat="1"/>
-    <w:lsdException w:name="heading 4" w:semiHidden="1" w:uiPriority="9" w:unhideWhenUsed="1" w:qFormat="1"/>
-    <w:lsdException w:name="heading 5" w:semiHidden="1" w:uiPriority="9" w:unhideWhenUsed="1" w:qFormat="1"/>
-    <w:lsdException w:name="heading 6" w:semiHidden="1" w:uiPriority="9" w:unhideWhenUsed="1" w:qFormat="1"/>
-    <w:lsdException w:name="heading 7" w:semiHidden="1" w:uiPriority="9" w:unhideWhenUsed="1" w:qFormat="1"/>
-    <w:lsdException w:name="heading 8" w:semiHidden="1" w:uiPriority="9" w:unhideWhenUsed="1" w:qFormat="1"/>
-    <w:lsdException w:name="heading 9" w:semiHidden="1" w:uiPriority="9" w:unhideWhenUsed="1" w:qFormat="1"/>
-    <w:lsdException w:name="index 1" w:semiHidden="1" w:unhideWhenUsed="1"/>
-    <w:lsdException w:name="index 2" w:semiHidden="1" w:unhideWhenUsed="1"/>
-    <w:lsdException w:name="index 3" w:semiHidden="1" w:unhideWhenUsed="1"/>
-    <w:lsdException w:name="index 4" w:semiHidden="1" w:unhideWhenUsed="1"/>
-    <w:lsdException w:name="index 5" w:semiHidden="1" w:unhideWhenUsed="1"/>
-    <w:lsdException w:name="index 6" w:semiHidden="1" w:unhideWhenUsed="1"/>
-    <w:lsdException w:name="index 7" w:semiHidden="1" w:unhideWhenUsed="1"/>
-    <w:lsdException w:name="index 8" w:semiHidden="1" w:unhideWhenUsed="1"/>
-    <w:lsdException w:name="index 9" w:semiHidden="1" w:unhideWhenUsed="1"/>
-    <w:lsdException w:name="toc 1" w:semiHidden="1" w:uiPriority="39" w:unhideWhenUsed="1"/>
-    <w:lsdException w:name="toc 2" w:semiHidden="1" w:uiPriority="39" w:unhideWhenUsed="1"/>
-    <w:lsdException w:name="toc 3" w:semiHidden="1" w:uiPriority="39" w:unhideWhenUsed="1"/>
-    <w:lsdException w:name="toc 4" w:semiHidden="1" w:uiPriority="39" w:unhideWhenUsed="1"/>
-    <w:lsdException w:name="toc 5" w:semiHidden="1" w:uiPriority="39" w:unhideWhenUsed="1"/>
-    <w:lsdException w:name="toc 6" w:semiHidden="1" w:uiPriority="39" w:unhideWhenUsed="1"/>
-    <w:lsdException w:name="toc 7" w:semiHidden="1" w:uiPriority="39" w:unhideWhenUsed="1"/>
-    <w:lsdException w:name="toc 8" w:semiHidden="1" w:uiPriority="39" w:unhideWhenUsed="1"/>
-    <w:lsdException w:name="toc 9" w:semiHidden="1" w:uiPriority="39" w:unhideWhenUsed="1"/>
-    <w:lsdException w:name="Normal Indent" w:semiHidden="1" w:unhideWhenUsed="1"/>
-    <w:lsdException w:name="footnote text" w:semiHidden="1" w:unhideWhenUsed="1"/>
-    <w:lsdException w:name="annotation text" w:semiHidden="1" w:unhideWhenUsed="1"/>
-    <w:lsdException w:name="header" w:semiHidden="1" w:unhideWhenUsed="1"/>
-    <w:lsdException w:name="footer" w:semiHidden="1" w:unhideWhenUsed="1"/>
-    <w:lsdException w:name="index heading" w:semiHidden="1" w:unhideWhenUsed="1"/>
-    <w:lsdException w:name="caption" w:semiHidden="1" w:uiPriority="35" w:unhideWhenUsed="1" w:qFormat="1"/>
-    <w:lsdException w:name="table of figures" w:semiHidden="1" w:unhideWhenUsed="1"/>
-    <w:lsdException w:name="envelope address" w:semiHidden="1" w:unhideWhenUsed="1"/>
-    <w:lsdException w:name="envelope return" w:semiHidden="1" w:unhideWhenUsed="1"/>
-    <w:lsdException w:name="footnote reference" w:semiHidden="1" w:unhideWhenUsed="1"/>
-    <w:lsdException w:name="annotation reference" w:semiHidden="1" w:unhideWhenUsed="1"/>
-    <w:lsdException w:name="line number" w:semiHidden="1" w:unhideWhenUsed="1"/>
-    <w:lsdException w:name="page number" w:semiHidden="1" w:unhideWhenUsed="1"/>
-    <w:lsdException w:name="endnote reference" w:semiHidden="1" w:unhideWhenUsed="1"/>
-    <w:lsdException w:name="endnote text" w:semiHidden="1" w:unhideWhenUsed="1"/>
-    <w:lsdException w:name="table of authorities" w:semiHidden="1" w:unhideWhenUsed="1"/>
-    <w:lsdException w:name="macro" w:semiHidden="1" w:unhideWhenUsed="1"/>
-    <w:lsdException w:name="toa heading" w:semiHidden="1" w:unhideWhenUsed="1"/>
-    <w:lsdException w:name="List" w:semiHidden="1" w:unhideWhenUsed="1"/>
-    <w:lsdException w:name="List Bullet" w:semiHidden="1" w:unhideWhenUsed="1"/>
-    <w:lsdException w:name="List Number" w:semiHidden="1" w:unhideWhenUsed="1"/>
-    <w:lsdException w:name="List 2" w:semiHidden="1" w:unhideWhenUsed="1"/>
-    <w:lsdException w:name="List 3" w:semiHidden="1" w:unhideWhenUsed="1"/>
-    <w:lsdException w:name="List 4" w:semiHidden="1" w:unhideWhenUsed="1"/>
-    <w:lsdException w:name="List 5" w:semiHidden="1" w:unhideWhenUsed="1"/>
-    <w:lsdException w:name="List Bullet 2" w:semiHidden="1" w:unhideWhenUsed="1"/>
-    <w:lsdException w:name="List Bullet 3" w:semiHidden="1" w:unhideWhenUsed="1"/>
-    <w:lsdException w:name="List Bullet 4" w:semiHidden="1" w:unhideWhenUsed="1"/>
-    <w:lsdException w:name="List Bullet 5" w:semiHidden="1" w:unhideWhenUsed="1"/>
-    <w:lsdException w:name="List Number 2" w:semiHidden="1" w:unhideWhenUsed="1"/>
-    <w:lsdException w:name="List Number 3" w:semiHidden="1" w:unhideWhenUsed="1"/>
-    <w:lsdException w:name="List Number 4" w:semiHidden="1" w:unhideWhenUsed="1"/>
-    <w:lsdException w:name="List Number 5" w:semiHidden="1" w:unhideWhenUsed="1"/>
-    <w:lsdException w:name="Title" w:uiPriority="10" w:qFormat="1"/>
-    <w:lsdException w:name="Closing" w:semiHidden="1" w:unhideWhenUsed="1"/>
-    <w:lsdException w:name="Signature" w:semiHidden="1" w:unhideWhenUsed="1"/>
-    <w:lsdException w:name="Default Paragraph Font" w:semiHidden="1" w:uiPriority="1" w:unhideWhenUsed="1"/>
-    <w:lsdException w:name="Body Text" w:semiHidden="1" w:unhideWhenUsed="1"/>
-    <w:lsdException w:name="Body Text Indent" w:semiHidden="1" w:unhideWhenUsed="1"/>
-    <w:lsdException w:name="List Continue" w:semiHidden="1" w:unhideWhenUsed="1"/>
-    <w:lsdException w:name="List Continue 2" w:semiHidden="1" w:unhideWhenUsed="1"/>
-    <w:lsdException w:name="List Continue 3" w:semiHidden="1" w:unhideWhenUsed="1"/>
-    <w:lsdException w:name="List Continue 4" w:semiHidden="1" w:unhideWhenUsed="1"/>
-    <w:lsdException w:name="List Continue 5" w:semiHidden="1" w:unhideWhenUsed="1"/>
-    <w:lsdException w:name="Message Header" w:semiHidden="1" w:unhideWhenUsed="1"/>
-    <w:lsdException w:name="Subtitle" w:uiPriority="11" w:qFormat="1"/>
-    <w:lsdException w:name="Salutation" w:semiHidden="1" w:unhideWhenUsed="1"/>
-    <w:lsdException w:name="Date" w:semiHidden="1" w:unhideWhenUsed="1"/>
-    <w:lsdException w:name="Body Text First Indent" w:semiHidden="1" w:unhideWhenUsed="1"/>
-    <w:lsdException w:name="Body Text First Indent 2" w:semiHidden="1" w:unhideWhenUsed="1"/>
-    <w:lsdException w:name="Note Heading" w:semiHidden="1" w:unhideWhenUsed="1"/>
-    <w:lsdException w:name="Body Text 2" w:semiHidden="1" w:unhideWhenUsed="1"/>
-    <w:lsdException w:name="Body Text 3" w:semiHidden="1" w:unhideWhenUsed="1"/>
-    <w:lsdException w:name="Body Text Indent 2" w:semiHidden="1" w:unhideWhenUsed="1"/>
-    <w:lsdException w:name="Body Text Indent 3" w:semiHidden="1" w:unhideWhenUsed="1"/>
-    <w:lsdException w:name="Block Text" w:semiHidden="1" w:unhideWhenUsed="1"/>
-    <w:lsdException w:name="Hyperlink" w:semiHidden="1" w:unhideWhenUsed="1"/>
-    <w:lsdException w:name="FollowedHyperlink" w:semiHidden="1" w:unhideWhenUsed="1"/>
-    <w:lsdException w:name="Strong" w:uiPriority="22" w:qFormat="1"/>
-    <w:lsdException w:name="Emphasis" w:uiPriority="20" w:qFormat="1"/>
-    <w:lsdException w:name="Document Map" w:semiHidden="1" w:unhideWhenUsed="1"/>
-    <w:lsdException w:name="Plain Text" w:semiHidden="1" w:unhideWhenUsed="1"/>
-    <w:lsdException w:name="E-mail Signature" w:semiHidden="1" w:unhideWhenUsed="1"/>
-    <w:lsdException w:name="HTML Top of Form" w:semiHidden="1" w:unhideWhenUsed="1"/>
-    <w:lsdException w:name="HTML Bottom of Form" w:semiHidden="1" w:unhideWhenUsed="1"/>
-    <w:lsdException w:name="Normal (Web)" w:semiHidden="1" w:unhideWhenUsed="1"/>
-    <w:lsdException w:name="HTML Acronym" w:semiHidden="1" w:unhideWhenUsed="1"/>
-    <w:lsdException w:name="HTML Address" w:semiHidden="1" w:unhideWhenUsed="1"/>
-    <w:lsdException w:name="HTML Cite" w:semiHidden="1" w:unhideWhenUsed="1"/>
-    <w:lsdException w:name="HTML Code" w:semiHidden="1" w:unhideWhenUsed="1"/>
-    <w:lsdException w:name="HTML Definition" w:semiHidden="1" w:unhideWhenUsed="1"/>
-    <w:lsdException w:name="HTML Keyboard" w:semiHidden="1" w:unhideWhenUsed="1"/>
-    <w:lsdException w:name="HTML Preformatted" w:semiHidden="1" w:unhideWhenUsed="1"/>
-    <w:lsdException w:name="HTML Sample" w:semiHidden="1" w:unhideWhenUsed="1"/>
-    <w:lsdException w:name="HTML Typewriter" w:semiHidden="1" w:unhideWhenUsed="1"/>
-    <w:lsdException w:name="HTML Variable" w:semiHidden="1" w:unhideWhenUsed="1"/>
-    <w:lsdException w:name="Normal Table" w:semiHidden="1" w:unhideWhenUsed="1"/>
-    <w:lsdException w:name="annotation subject" w:semiHidden="1" w:unhideWhenUsed="1"/>
-    <w:lsdException w:name="No List" w:semiHidden="1" w:unhideWhenUsed="1"/>
-    <w:lsdException w:name="Outline List 1" w:semiHidden="1" w:unhideWhenUsed="1"/>
-    <w:lsdException w:name="Outline List 2" w:semiHidden="1" w:unhideWhenUsed="1"/>
-    <w:lsdException w:name="Outline List 3" w:semiHidden="1" w:unhideWhenUsed="1"/>
-    <w:lsdException w:name="Table Simple 1" w:semiHidden="1" w:unhideWhenUsed="1"/>
-    <w:lsdException w:name="Table Simple 2" w:semiHidden="1" w:unhideWhenUsed="1"/>
-    <w:lsdException w:name="Table Simple 3" w:semiHidden="1" w:unhideWhenUsed="1"/>
-    <w:lsdException w:name="Table Classic 1" w:semiHidden="1" w:unhideWhenUsed="1"/>
-    <w:lsdException w:name="Table Classic 2" w:semiHidden="1" w:unhideWhenUsed="1"/>
-    <w:lsdException w:name="Table Classic 3" w:semiHidden="1" w:unhideWhenUsed="1"/>
-    <w:lsdException w:name="Table Classic 4" w:semiHidden="1" w:unhideWhenUsed="1"/>
-    <w:lsdException w:name="Table Colorful 1" w:semiHidden="1" w:unhideWhenUsed="1"/>
-    <w:lsdException w:name="Table Colorful 2" w:semiHidden="1" w:unhideWhenUsed="1"/>
-    <w:lsdException w:name="Table Colorful 3" w:semiHidden="1" w:unhideWhenUsed="1"/>
-    <w:lsdException w:name="Table Columns 1" w:semiHidden="1" w:unhideWhenUsed="1"/>
-    <w:lsdException w:name="Table Columns 2" w:semiHidden="1" w:unhideWhenUsed="1"/>
-    <w:lsdException w:name="Table Columns 3" w:semiHidden="1" w:unhideWhenUsed="1"/>
-    <w:lsdException w:name="Table Columns 4" w:semiHidden="1" w:unhideWhenUsed="1"/>
-    <w:lsdException w:name="Table Columns 5" w:semiHidden="1" w:unhideWhenUsed="1"/>
-    <w:lsdException w:name="Table Grid 1" w:semiHidden="1" w:unhideWhenUsed="1"/>
-    <w:lsdException w:name="Table Grid 2" w:semiHidden="1" w:unhideWhenUsed="1"/>
-    <w:lsdException w:name="Table Grid 3" w:semiHidden="1" w:unhideWhenUsed="1"/>
-    <w:lsdException w:name="Table Grid 4" w:semiHidden="1" w:unhideWhenUsed="1"/>
-    <w:lsdException w:name="Table Grid 5" w:semiHidden="1" w:unhideWhenUsed="1"/>
-    <w:lsdException w:name="Table Grid 6" w:semiHidden="1" w:unhideWhenUsed="1"/>
-    <w:lsdException w:name="Table Grid 7" w:semiHidden="1" w:unhideWhenUsed="1"/>
-    <w:lsdException w:name="Table Grid 8" w:semiHidden="1" w:unhideWhenUsed="1"/>
-    <w:lsdException w:name="Table List 1" w:semiHidden="1" w:unhideWhenUsed="1"/>
-    <w:lsdException w:name="Table List 2" w:semiHidden="1" w:unhideWhenUsed="1"/>
-    <w:lsdException w:name="Table List 3" w:semiHidden="1" w:unhideWhenUsed="1"/>
-    <w:lsdException w:name="Table List 4" w:semiHidden="1" w:unhideWhenUsed="1"/>
-    <w:lsdException w:name="Table List 5" w:semiHidden="1" w:unhideWhenUsed="1"/>
-    <w:lsdException w:name="Table List 6" w:semiHidden="1" w:unhideWhenUsed="1"/>
-    <w:lsdException w:name="Table List 7" w:semiHidden="1" w:unhideWhenUsed="1"/>
-    <w:lsdException w:name="Table List 8" w:semiHidden="1" w:unhideWhenUsed="1"/>
-    <w:lsdException w:name="Table 3D effects 1" w:semiHidden="1" w:unhideWhenUsed="1"/>
-    <w:lsdException w:name="Table 3D effects 2" w:semiHidden="1" w:unhideWhenUsed="1"/>
-    <w:lsdException w:name="Table 3D effects 3" w:semiHidden="1" w:unhideWhenUsed="1"/>
-    <w:lsdException w:name="Table Contemporary" w:semiHidden="1" w:unhideWhenUsed="1"/>
-    <w:lsdException w:name="Table Elegant" w:semiHidden="1" w:unhideWhenUsed="1"/>
-    <w:lsdException w:name="Table Professional" w:semiHidden="1" w:unhideWhenUsed="1"/>
-    <w:lsdException w:name="Table Subtle 1" w:semiHidden="1" w:unhideWhenUsed="1"/>
-    <w:lsdException w:name="Table Subtle 2" w:semiHidden="1" w:unhideWhenUsed="1"/>
-    <w:lsdException w:name="Table Web 1" w:semiHidden="1" w:unhideWhenUsed="1"/>
-    <w:lsdException w:name="Table Web 2" w:semiHidden="1" w:unhideWhenUsed="1"/>
-    <w:lsdException w:name="Table Web 3" w:semiHidden="1" w:unhideWhenUsed="1"/>
-    <w:lsdException w:name="Balloon Text" w:semiHidden="1" w:unhideWhenUsed="1"/>
-    <w:lsdException w:name="Table Grid" w:uiPriority="39"/>
-    <w:lsdException w:name="Table Theme" w:semiHidden="1" w:unhideWhenUsed="1"/>
-    <w:lsdException w:name="Placeholder Text" w:semiHidden="1"/>
-    <w:lsdException w:name="No Spacing" w:uiPriority="1" w:qFormat="1"/>
-    <w:lsdException w:name="Light Shading" w:uiPriority="60"/>
-    <w:lsdException w:name="Light List" w:uiPriority="61"/>
-    <w:lsdException w:name="Light Grid" w:uiPriority="62"/>
-    <w:lsdException w:name="Medium Shading 1" w:uiPriority="63"/>
-    <w:lsdException w:name="Medium Shading 2" w:uiPriority="64"/>
-    <w:lsdException w:name="Medium List 1" w:uiPriority="65"/>
-    <w:lsdException w:name="Medium List 2" w:uiPriority="66"/>
-    <w:lsdException w:name="Medium Grid 1" w:uiPriority="67"/>
-    <w:lsdException w:name="Medium Grid 2" w:uiPriority="68"/>
-    <w:lsdException w:name="Medium Grid 3" w:uiPriority="69"/>
-    <w:lsdException w:name="Dark List" w:uiPriority="70"/>
-    <w:lsdException w:name="Colorful Shading" w:uiPriority="71"/>
-    <w:lsdException w:name="Colorful List" w:uiPriority="72"/>
-    <w:lsdException w:name="Colorful Grid" w:uiPriority="73"/>
-    <w:lsdException w:name="Light Shading Accent 1" w:uiPriority="60"/>
-    <w:lsdException w:name="Light List Accent 1" w:uiPriority="61"/>
-    <w:lsdException w:name="Light Grid Accent 1" w:uiPriority="62"/>
-    <w:lsdException w:name="Medium Shading 1 Accent 1" w:uiPriority="63"/>
-    <w:lsdException w:name="Medium Shading 2 Accent 1" w:uiPriority="64"/>
-    <w:lsdException w:name="Medium List 1 Accent 1" w:uiPriority="65"/>
-    <w:lsdException w:name="Revision" w:semiHidden="1"/>
-    <w:lsdException w:name="List Paragraph" w:uiPriority="34" w:qFormat="1"/>
-    <w:lsdException w:name="Quote" w:uiPriority="29" w:qFormat="1"/>
-    <w:lsdException w:name="Intense Quote" w:uiPriority="30" w:qFormat="1"/>
-    <w:lsdException w:name="Medium List 2 Accent 1" w:uiPriority="66"/>
-    <w:lsdException w:name="Medium Grid 1 Accent 1" w:uiPriority="67"/>
-    <w:lsdException w:name="Medium Grid 2 Accent 1" w:uiPriority="68"/>
-    <w:lsdException w:name="Medium Grid 3 Accent 1" w:uiPriority="69"/>
-    <w:lsdException w:name="Dark List Accent 1" w:uiPriority="70"/>
-    <w:lsdException w:name="Colorful Shading Accent 1" w:uiPriority="71"/>
-    <w:lsdException w:name="Colorful List Accent 1" w:uiPriority="72"/>
-    <w:lsdException w:name="Colorful Grid Accent 1" w:uiPriority="73"/>
-    <w:lsdException w:name="Light Shading Accent 2" w:uiPriority="60"/>
-    <w:lsdException w:name="Light List Accent 2" w:uiPriority="61"/>
-    <w:lsdException w:name="Light Grid Accent 2" w:uiPriority="62"/>
-    <w:lsdException w:name="Medium Shading 1 Accent 2" w:uiPriority="63"/>
-    <w:lsdException w:name="Medium Shading 2 Accent 2" w:uiPriority="64"/>
-    <w:lsdException w:name="Medium List 1 Accent 2" w:uiPriority="65"/>
-    <w:lsdException w:name="Medium List 2 Accent 2" w:uiPriority="66"/>
-    <w:lsdException w:name="Medium Grid 1 Accent 2" w:uiPriority="67"/>
-    <w:lsdException w:name="Medium Grid 2 Accent 2" w:uiPriority="68"/>
-    <w:lsdException w:name="Medium Grid 3 Accent 2" w:uiPriority="69"/>
-    <w:lsdException w:name="Dark List Accent 2" w:uiPriority="70"/>
-    <w:lsdException w:name="Colorful Shading Accent 2" w:uiPriority="71"/>
-    <w:lsdException w:name="Colorful List Accent 2" w:uiPriority="72"/>
-    <w:lsdException w:name="Colorful Grid Accent 2" w:uiPriority="73"/>
-    <w:lsdException w:name="Light Shading Accent 3" w:uiPriority="60"/>
-    <w:lsdException w:name="Light List Accent 3" w:uiPriority="61"/>
-    <w:lsdException w:name="Light Grid Accent 3" w:uiPriority="62"/>
-    <w:lsdException w:name="Medium Shading 1 Accent 3" w:uiPriority="63"/>
-    <w:lsdException w:name="Medium Shading 2 Accent 3" w:uiPriority="64"/>
-    <w:lsdException w:name="Medium List 1 Accent 3" w:uiPriority="65"/>
-    <w:lsdException w:name="Medium List 2 Accent 3" w:uiPriority="66"/>
-    <w:lsdException w:name="Medium Grid 1 Accent 3" w:uiPriority="67"/>
-    <w:lsdException w:name="Medium Grid 2 Accent 3" w:uiPriority="68"/>
-    <w:lsdException w:name="Medium Grid 3 Accent 3" w:uiPriority="69"/>
-    <w:lsdException w:name="Dark List Accent 3" w:uiPriority="70"/>
-    <w:lsdException w:name="Colorful Shading Accent 3" w:uiPriority="71"/>
-    <w:lsdException w:name="Colorful List Accent 3" w:uiPriority="72"/>
-    <w:lsdException w:name="Colorful Grid Accent 3" w:uiPriority="73"/>
-    <w:lsdException w:name="Light Shading Accent 4" w:uiPriority="60"/>
-    <w:lsdException w:name="Light List Accent 4" w:uiPriority="61"/>
-    <w:lsdException w:name="Light Grid Accent 4" w:uiPriority="62"/>
-    <w:lsdException w:name="Medium Shading 1 Accent 4" w:uiPriority="63"/>
-    <w:lsdException w:name="Medium Shading 2 Accent 4" w:uiPriority="64"/>
-    <w:lsdException w:name="Medium List 1 Accent 4" w:uiPriority="65"/>
-    <w:lsdException w:name="Medium List 2 Accent 4" w:uiPriority="66"/>
-    <w:lsdException w:name="Medium Grid 1 Accent 4" w:uiPriority="67"/>
-    <w:lsdException w:name="Medium Grid 2 Accent 4" w:uiPriority="68"/>
-    <w:lsdException w:name="Medium Grid 3 Accent 4" w:uiPriority="69"/>
-    <w:lsdException w:name="Dark List Accent 4" w:uiPriority="70"/>
-    <w:lsdException w:name="Colorful Shading Accent 4" w:uiPriority="71"/>
-    <w:lsdException w:name="Colorful List Accent 4" w:uiPriority="72"/>
-    <w:lsdException w:name="Colorful Grid Accent 4" w:uiPriority="73"/>
-    <w:lsdException w:name="Light Shading Accent 5" w:uiPriority="60"/>
-    <w:lsdException w:name="Light List Accent 5" w:uiPriority="61"/>
-    <w:lsdException w:name="Light Grid Accent 5" w:uiPriority="62"/>
-    <w:lsdException w:name="Medium Shading 1 Accent 5" w:uiPriority="63"/>
-    <w:lsdException w:name="Medium Shading 2 Accent 5" w:uiPriority="64"/>
-    <w:lsdException w:name="Medium List 1 Accent 5" w:uiPriority="65"/>
-    <w:lsdException w:name="Medium List 2 Accent 5" w:uiPriority="66"/>
-    <w:lsdException w:name="Medium Grid 1 Accent 5" w:uiPriority="67"/>
-    <w:lsdException w:name="Medium Grid 2 Accent 5" w:uiPriority="68"/>
-    <w:lsdException w:name="Medium Grid 3 Accent 5" w:uiPriority="69"/>
-    <w:lsdException w:name="Dark List Accent 5" w:uiPriority="70"/>
-    <w:lsdException w:name="Colorful Shading Accent 5" w:uiPriority="71"/>
-    <w:lsdException w:name="Colorful List Accent 5" w:uiPriority="72"/>
-    <w:lsdException w:name="Colorful Grid Accent 5" w:uiPriority="73"/>
-    <w:lsdException w:name="Light Shading Accent 6" w:uiPriority="60"/>
-    <w:lsdException w:name="Light List Accent 6" w:uiPriority="61"/>
-    <w:lsdException w:name="Light Grid Accent 6" w:uiPriority="62"/>
-    <w:lsdException w:name="Medium Shading 1 Accent 6" w:uiPriority="63"/>
-    <w:lsdException w:name="Medium Shading 2 Accent 6" w:uiPriority="64"/>
-    <w:lsdException w:name="Medium List 1 Accent 6" w:uiPriority="65"/>
-    <w:lsdException w:name="Medium List 2 Accent 6" w:uiPriority="66"/>
-    <w:lsdException w:name="Medium Grid 1 Accent 6" w:uiPriority="67"/>
-    <w:lsdException w:name="Medium Grid 2 Accent 6" w:uiPriority="68"/>
-    <w:lsdException w:name="Medium Grid 3 Accent 6" w:uiPriority="69"/>
-    <w:lsdException w:name="Dark List Accent 6" w:uiPriority="70"/>
-    <w:lsdException w:name="Colorful Shading Accent 6" w:uiPriority="71"/>
-    <w:lsdException w:name="Colorful List Accent 6" w:uiPriority="72"/>
-    <w:lsdException w:name="Colorful Grid Accent 6" w:uiPriority="73"/>
-    <w:lsdException w:name="Subtle Emphasis" w:uiPriority="19" w:qFormat="1"/>
-    <w:lsdException w:name="Intense Emphasis" w:uiPriority="21" w:qFormat="1"/>
-    <w:lsdException w:name="Subtle Reference" w:uiPriority="31" w:qFormat="1"/>
-    <w:lsdException w:name="Intense Reference" w:uiPriority="32" w:qFormat="1"/>
-    <w:lsdException w:name="Book Title" w:uiPriority="33" w:qFormat="1"/>
-    <w:lsdException w:name="Bibliography" w:semiHidden="1" w:uiPriority="37" w:unhideWhenUsed="1"/>
-    <w:lsdException w:name="TOC Heading" w:semiHidden="1" w:uiPriority="39" w:unhideWhenUsed="1" w:qFormat="1"/>
-    <w:lsdException w:name="Plain Table 1" w:uiPriority="41"/>
-    <w:lsdException w:name="Plain Table 2" w:uiPriority="42"/>
-    <w:lsdException w:name="Plain Table 3" w:uiPriority="43"/>
-    <w:lsdException w:name="Plain Table 4" w:uiPriority="44"/>
-    <w:lsdException w:name="Plain Table 5" w:uiPriority="45"/>
-    <w:lsdException w:name="Grid Table Light" w:uiPriority="40"/>
-    <w:lsdException w:name="Grid Table 1 Light" w:uiPriority="46"/>
-    <w:lsdException w:name="Grid Table 2" w:uiPriority="47"/>
-    <w:lsdException w:name="Grid Table 3" w:uiPriority="48"/>
-    <w:lsdException w:name="Grid Table 4" w:uiPriority="49"/>
-    <w:lsdException w:name="Grid Table 5 Dark" w:uiPriority="50"/>
-    <w:lsdException w:name="Grid Table 6 Colorful" w:uiPriority="51"/>
-    <w:lsdException w:name="Grid Table 7 Colorful" w:uiPriority="52"/>
-    <w:lsdException w:name="Grid Table 1 Light Accent 1" w:uiPriority="46"/>
-    <w:lsdException w:name="Grid Table 2 Accent 1" w:uiPriority="47"/>
-    <w:lsdException w:name="Grid Table 3 Accent 1" w:uiPriority="48"/>
-    <w:lsdException w:name="Grid Table 4 Accent 1" w:uiPriority="49"/>
-    <w:lsdException w:name="Grid Table 5 Dark Accent 1" w:uiPriority="50"/>
-    <w:lsdException w:name="Grid Table 6 Colorful Accent 1" w:uiPriority="51"/>
-    <w:lsdException w:name="Grid Table 7 Colorful Accent 1" w:uiPriority="52"/>
-    <w:lsdException w:name="Grid Table 1 Light Accent 2" w:uiPriority="46"/>
-    <w:lsdException w:name="Grid Table 2 Accent 2" w:uiPriority="47"/>
-    <w:lsdException w:name="Grid Table 3 Accent 2" w:uiPriority="48"/>
-    <w:lsdException w:name="Grid Table 4 Accent 2" w:uiPriority="49"/>
-    <w:lsdException w:name="Grid Table 5 Dark Accent 2" w:uiPriority="50"/>
-    <w:lsdException w:name="Grid Table 6 Colorful Accent 2" w:uiPriority="51"/>
-    <w:lsdException w:name="Grid Table 7 Colorful Accent 2" w:uiPriority="52"/>
-    <w:lsdException w:name="Grid Table 1 Light Accent 3" w:uiPriority="46"/>
-    <w:lsdException w:name="Grid Table 2 Accent 3" w:uiPriority="47"/>
-    <w:lsdException w:name="Grid Table 3 Accent 3" w:uiPriority="48"/>
-    <w:lsdException w:name="Grid Table 4 Accent 3" w:uiPriority="49"/>
-    <w:lsdException w:name="Grid Table 5 Dark Accent 3" w:uiPriority="50"/>
-    <w:lsdException w:name="Grid Table 6 Colorful Accent 3" w:uiPriority="51"/>
-    <w:lsdException w:name="Grid Table 7 Colorful Accent 3" w:uiPriority="52"/>
-    <w:lsdException w:name="Grid Table 1 Light Accent 4" w:uiPriority="46"/>
-    <w:lsdException w:name="Grid Table 2 Accent 4" w:uiPriority="47"/>
-    <w:lsdException w:name="Grid Table 3 Accent 4" w:uiPriority="48"/>
-    <w:lsdException w:name="Grid Table 4 Accent 4" w:uiPriority="49"/>
-    <w:lsdException w:name="Grid Table 5 Dark Accent 4" w:uiPriority="50"/>
-    <w:lsdException w:name="Grid Table 6 Colorful Accent 4" w:uiPriority="51"/>
-    <w:lsdException w:name="Grid Table 7 Colorful Accent 4" w:uiPriority="52"/>
-    <w:lsdException w:name="Grid Table 1 Light Accent 5" w:uiPriority="46"/>
-    <w:lsdException w:name="Grid Table 2 Accent 5" w:uiPriority="47"/>
-    <w:lsdException w:name="Grid Table 3 Accent 5" w:uiPriority="48"/>
-    <w:lsdException w:name="Grid Table 4 Accent 5" w:uiPriority="49"/>
-    <w:lsdException w:name="Grid Table 5 Dark Accent 5" w:uiPriority="50"/>
-    <w:lsdException w:name="Grid Table 6 Colorful Accent 5" w:uiPriority="51"/>
-    <w:lsdException w:name="Grid Table 7 Colorful Accent 5" w:uiPriority="52"/>
-    <w:lsdException w:name="Grid Table 1 Light Accent 6" w:uiPriority="46"/>
-    <w:lsdException w:name="Grid Table 2 Accent 6" w:uiPriority="47"/>
-    <w:lsdException w:name="Grid Table 3 Accent 6" w:uiPriority="48"/>
-    <w:lsdException w:name="Grid Table 4 Accent 6" w:uiPriority="49"/>
-    <w:lsdException w:name="Grid Table 5 Dark Accent 6" w:uiPriority="50"/>
-    <w:lsdException w:name="Grid Table 6 Colorful Accent 6" w:uiPriority="51"/>
-    <w:lsdException w:name="Grid Table 7 Colorful Accent 6" w:uiPriority="52"/>
-    <w:lsdException w:name="List Table 1 Light" w:uiPriority="46"/>
-    <w:lsdException w:name="List Table 2" w:uiPriority="47"/>
-    <w:lsdException w:name="List Table 3" w:uiPriority="48"/>
-    <w:lsdException w:name="List Table 4" w:uiPriority="49"/>
-    <w:lsdException w:name="List Table 5 Dark" w:uiPriority="50"/>
-    <w:lsdException w:name="List Table 6 Colorful" w:uiPriority="51"/>
-    <w:lsdException w:name="List Table 7 Colorful" w:uiPriority="52"/>
-    <w:lsdException w:name="List Table 1 Light Accent 1" w:uiPriority="46"/>
-    <w:lsdException w:name="List Table 2 Accent 1" w:uiPriority="47"/>
-    <w:lsdException w:name="List Table 3 Accent 1" w:uiPriority="48"/>
-    <w:lsdException w:name="List Table 4 Accent 1" w:uiPriority="49"/>
-    <w:lsdException w:name="List Table 5 Dark Accent 1" w:uiPriority="50"/>
-    <w:lsdException w:name="List Table 6 Colorful Accent 1" w:uiPriority="51"/>
-    <w:lsdException w:name="List Table 7 Colorful Accent 1" w:uiPriority="52"/>
-    <w:lsdException w:name="List Table 1 Light Accent 2" w:uiPriority="46"/>
-    <w:lsdException w:name="List Table 2 Accent 2" w:uiPriority="47"/>
-    <w:lsdException w:name="List Table 3 Accent 2" w:uiPriority="48"/>
-    <w:lsdException w:name="List Table 4 Accent 2" w:uiPriority="49"/>
-    <w:lsdException w:name="List Table 5 Dark Accent 2" w:uiPriority="50"/>
-    <w:lsdException w:name="List Table 6 Colorful Accent 2" w:uiPriority="51"/>
-    <w:lsdException w:name="List Table 7 Colorful Accent 2" w:uiPriority="52"/>
-    <w:lsdException w:name="List Table 1 Light Accent 3" w:uiPriority="46"/>
-    <w:lsdException w:name="List Table 2 Accent 3" w:uiPriority="47"/>
-    <w:lsdException w:name="List Table 3 Accent 3" w:uiPriority="48"/>
-    <w:lsdException w:name="List Table 4 Accent 3" w:uiPriority="49"/>
-    <w:lsdException w:name="List Table 5 Dark Accent 3" w:uiPriority="50"/>
-    <w:lsdException w:name="List Table 6 Colorful Accent 3" w:uiPriority="51"/>
-    <w:lsdException w:name="List Table 7 Colorful Accent 3" w:uiPriority="52"/>
-    <w:lsdException w:name="List Table 1 Light Accent 4" w:uiPriority="46"/>
-    <w:lsdException w:name="List Table 2 Accent 4" w:uiPriority="47"/>
-    <w:lsdException w:name="List Table 3 Accent 4" w:uiPriority="48"/>
-    <w:lsdException w:name="List Table 4 Accent 4" w:uiPriority="49"/>
-    <w:lsdException w:name="List Table 5 Dark Accent 4" w:uiPriority="50"/>
-    <w:lsdException w:name="List Table 6 Colorful Accent 4" w:uiPriority="51"/>
-    <w:lsdException w:name="List Table 7 Colorful Accent 4" w:uiPriority="52"/>
-    <w:lsdException w:name="List Table 1 Light Accent 5" w:uiPriority="46"/>
-    <w:lsdException w:name="List Table 2 Accent 5" w:uiPriority="47"/>
-    <w:lsdException w:name="List Table 3 Accent 5" w:uiPriority="48"/>
-    <w:lsdException w:name="List Table 4 Accent 5" w:uiPriority="49"/>
-    <w:lsdException w:name="List Table 5 Dark Accent 5" w:uiPriority="50"/>
-    <w:lsdException w:name="List Table 6 Colorful Accent 5" w:uiPriority="51"/>
-    <w:lsdException w:name="List Table 7 Colorful Accent 5" w:uiPriority="52"/>
-    <w:lsdException w:name="List Table 1 Light Accent 6" w:uiPriority="46"/>
-    <w:lsdException w:name="List Table 2 Accent 6" w:uiPriority="47"/>
-    <w:lsdException w:name="List Table 3 Accent 6" w:uiPriority="48"/>
-    <w:lsdException w:name="List Table 4 Accent 6" w:uiPriority="49"/>
-    <w:lsdException w:name="List Table 5 Dark Accent 6" w:uiPriority="50"/>
-    <w:lsdException w:name="List Table 6 Colorful Accent 6" w:uiPriority="51"/>
-    <w:lsdException w:name="List Table 7 Colorful Accent 6" w:uiPriority="52"/>
-  </w:latentStyles>
-  <w:style w:type="paragraph" w:default="1" w:styleId="Normal">
-    <w:name w:val="Normal"/>
-    <w:qFormat/>
-  </w:style>
-  <w:style w:type="character" w:default="1" w:styleId="DefaultParagraphFont">
-    <w:name w:val="Default Paragraph Font"/>
-    <w:uiPriority w:val="1"/>
-    <w:semiHidden/>
-    <w:unhideWhenUsed/>
-  </w:style>
-  <w:style w:type="table" w:default="1" w:styleId="TableNormal">
-    <w:name w:val="Normal Table"/>
-    <w:uiPriority w:val="99"/>
-    <w:semiHidden/>
-    <w:unhideWhenUsed/>
-    <w:tblPr>
-      <w:tblInd w:w="0" w:type="dxa"/>
-      <w:tblCellMar>
-        <w:top w:w="0" w:type="dxa"/>
-        <w:left w:w="108" w:type="dxa"/>
-        <w:bottom w:w="0" w:type="dxa"/>
-        <w:right w:w="108" w:type="dxa"/>
-      </w:tblCellMar>
-    </w:tblPr>
-  </w:style>
-  <w:style w:type="numbering" w:default="1" w:styleId="NoList">
-    <w:name w:val="No List"/>
-    <w:uiPriority w:val="99"/>
-    <w:semiHidden/>
-    <w:unhideWhenUsed/>
-  </w:style>
-  <w:style w:type="character" w:styleId="PlaceholderText">
-    <w:name w:val="Placeholder Text"/>
-    <w:basedOn w:val="DefaultParagraphFont"/>
-    <w:uiPriority w:val="99"/>
-    <w:semiHidden/>
-    <w:rsid w:val="00B077BA"/>
-    <w:rPr>
-      <w:color w:val="808080"/>
-    </w:rPr>
-  </w:style>
-</w:styles>
-</file>
-
-<file path=word/glossary/webSettings.xml><?xml version="1.0" encoding="utf-8"?>
-<w:webSettings xmlns:mc="http://schemas.openxmlformats.org/markup-compatibility/2006" xmlns:r="http://schemas.openxmlformats.org/officeDocument/2006/relationships" xmlns:w="http://schemas.openxmlformats.org/wordprocessingml/2006/main" xmlns:w14="http://schemas.microsoft.com/office/word/2010/wordml" xmlns:w15="http://schemas.microsoft.com/office/word/2012/wordml" mc:Ignorable="w14 w15">
-  <w:optimizeForBrowser/>
-  <w:allowPNG/>
-</w:webSettings>
-</file>
-
 <file path=word/theme/theme1.xml><?xml version="1.0" encoding="utf-8"?>
 <a:theme xmlns:a="http://schemas.openxmlformats.org/drawingml/2006/main" name="Office Theme">
   <a:themeElements>
@@ -11720,7 +11142,7 @@
 </file>
 
 <file path=customXml/itemProps2.xml><?xml version="1.0" encoding="utf-8"?>
-<ds:datastoreItem xmlns:ds="http://schemas.openxmlformats.org/officeDocument/2006/customXml" ds:itemID="{5F770EA4-5DEF-4DD8-8AAF-A8C2B473ED4F}">
+<ds:datastoreItem xmlns:ds="http://schemas.openxmlformats.org/officeDocument/2006/customXml" ds:itemID="{EE80C77E-1824-4283-9137-D78973554E22}">
   <ds:schemaRefs>
     <ds:schemaRef ds:uri="http://schemas.openxmlformats.org/officeDocument/2006/bibliography"/>
   </ds:schemaRefs>

</xml_diff>

<commit_message>
Working version 4.1.3.  Fixed bug in console where command line restart was not working.
</commit_message>
<xml_diff>
--- a/MSP430FR5949/RainGauge_V4_1_0/Documents/RainGauge_v4_1.docx
+++ b/MSP430FR5949/RainGauge_V4_1_0/Documents/RainGauge_v4_1.docx
@@ -126,7 +126,15 @@
                                         <w:sz w:val="72"/>
                                         <w:szCs w:val="72"/>
                                       </w:rPr>
-                                      <w:t>Rain Gauge v4.1.1</w:t>
+                                      <w:t>Rain Gauge v4.1.</w:t>
+                                    </w:r>
+                                    <w:r>
+                                      <w:rPr>
+                                        <w:color w:val="5B9BD5" w:themeColor="accent1"/>
+                                        <w:sz w:val="72"/>
+                                        <w:szCs w:val="72"/>
+                                      </w:rPr>
+                                      <w:t>3</w:t>
                                     </w:r>
                                   </w:sdtContent>
                                 </w:sdt>
@@ -262,6 +270,7 @@
                               <w:dataBinding w:prefixMappings="xmlns:ns0='http://purl.org/dc/elements/1.1/' xmlns:ns1='http://schemas.openxmlformats.org/package/2006/metadata/core-properties' " w:xpath="/ns1:coreProperties[1]/ns0:title[1]" w:storeItemID="{6C3C8BC8-F283-45AE-878A-BAB7291924A1}"/>
                               <w:text/>
                             </w:sdtPr>
+                            <w:sdtEndPr/>
                             <w:sdtContent>
                               <w:r>
                                 <w:rPr>
@@ -269,7 +278,15 @@
                                   <w:sz w:val="72"/>
                                   <w:szCs w:val="72"/>
                                 </w:rPr>
-                                <w:t>Rain Gauge v4.1.1</w:t>
+                                <w:t>Rain Gauge v4.1.</w:t>
+                              </w:r>
+                              <w:r>
+                                <w:rPr>
+                                  <w:color w:val="5B9BD5" w:themeColor="accent1"/>
+                                  <w:sz w:val="72"/>
+                                  <w:szCs w:val="72"/>
+                                </w:rPr>
+                                <w:t>3</w:t>
                               </w:r>
                             </w:sdtContent>
                           </w:sdt>
@@ -288,6 +305,7 @@
                             <w:dataBinding w:prefixMappings="xmlns:ns0='http://purl.org/dc/elements/1.1/' xmlns:ns1='http://schemas.openxmlformats.org/package/2006/metadata/core-properties' " w:xpath="/ns1:coreProperties[1]/ns0:subject[1]" w:storeItemID="{6C3C8BC8-F283-45AE-878A-BAB7291924A1}"/>
                             <w:text/>
                           </w:sdtPr>
+                          <w:sdtEndPr/>
                           <w:sdtContent>
                             <w:p>
                               <w:pPr>
@@ -326,6 +344,7 @@
                             <w:dataBinding w:prefixMappings="xmlns:ns0='http://purl.org/dc/elements/1.1/' xmlns:ns1='http://schemas.openxmlformats.org/package/2006/metadata/core-properties' " w:xpath="/ns1:coreProperties[1]/ns0:creator[1]" w:storeItemID="{6C3C8BC8-F283-45AE-878A-BAB7291924A1}"/>
                             <w:text/>
                           </w:sdtPr>
+                          <w:sdtEndPr/>
                           <w:sdtContent>
                             <w:p>
                               <w:pPr>
@@ -511,6 +530,7 @@
                               <w:calendar w:val="gregorian"/>
                             </w:date>
                           </w:sdtPr>
+                          <w:sdtEndPr/>
                           <w:sdtContent>
                             <w:p>
                               <w:pPr>
@@ -604,7 +624,7 @@
           <w:r>
             <w:fldChar w:fldCharType="separate"/>
           </w:r>
-          <w:hyperlink w:anchor="_Toc446683906" w:history="1">
+          <w:hyperlink w:anchor="_Toc452022953" w:history="1">
             <w:r>
               <w:rPr>
                 <w:rStyle w:val="Hyperlink"/>
@@ -646,7 +666,7 @@
                 <w:noProof/>
                 <w:webHidden/>
               </w:rPr>
-              <w:instrText xml:space="preserve"> PAGEREF _Toc446683906 \h </w:instrText>
+              <w:instrText xml:space="preserve"> PAGEREF _Toc452022953 \h </w:instrText>
             </w:r>
             <w:r>
               <w:rPr>
@@ -690,7 +710,7 @@
               <w:szCs w:val="22"/>
             </w:rPr>
           </w:pPr>
-          <w:hyperlink w:anchor="_Toc446683907" w:history="1">
+          <w:hyperlink w:anchor="_Toc452022954" w:history="1">
             <w:r>
               <w:rPr>
                 <w:rStyle w:val="Hyperlink"/>
@@ -732,7 +752,7 @@
                 <w:noProof/>
                 <w:webHidden/>
               </w:rPr>
-              <w:instrText xml:space="preserve"> PAGEREF _Toc446683907 \h </w:instrText>
+              <w:instrText xml:space="preserve"> PAGEREF _Toc452022954 \h </w:instrText>
             </w:r>
             <w:r>
               <w:rPr>
@@ -776,7 +796,7 @@
               <w:szCs w:val="22"/>
             </w:rPr>
           </w:pPr>
-          <w:hyperlink w:anchor="_Toc446683908" w:history="1">
+          <w:hyperlink w:anchor="_Toc452022955" w:history="1">
             <w:r>
               <w:rPr>
                 <w:rStyle w:val="Hyperlink"/>
@@ -818,7 +838,7 @@
                 <w:noProof/>
                 <w:webHidden/>
               </w:rPr>
-              <w:instrText xml:space="preserve"> PAGEREF _Toc446683908 \h </w:instrText>
+              <w:instrText xml:space="preserve"> PAGEREF _Toc452022955 \h </w:instrText>
             </w:r>
             <w:r>
               <w:rPr>
@@ -862,7 +882,7 @@
               <w:szCs w:val="22"/>
             </w:rPr>
           </w:pPr>
-          <w:hyperlink w:anchor="_Toc446683909" w:history="1">
+          <w:hyperlink w:anchor="_Toc452022956" w:history="1">
             <w:r>
               <w:rPr>
                 <w:rStyle w:val="Hyperlink"/>
@@ -904,7 +924,7 @@
                 <w:noProof/>
                 <w:webHidden/>
               </w:rPr>
-              <w:instrText xml:space="preserve"> PAGEREF _Toc446683909 \h </w:instrText>
+              <w:instrText xml:space="preserve"> PAGEREF _Toc452022956 \h </w:instrText>
             </w:r>
             <w:r>
               <w:rPr>
@@ -948,7 +968,7 @@
               <w:szCs w:val="22"/>
             </w:rPr>
           </w:pPr>
-          <w:hyperlink w:anchor="_Toc446683910" w:history="1">
+          <w:hyperlink w:anchor="_Toc452022957" w:history="1">
             <w:r>
               <w:rPr>
                 <w:rStyle w:val="Hyperlink"/>
@@ -990,7 +1010,7 @@
                 <w:noProof/>
                 <w:webHidden/>
               </w:rPr>
-              <w:instrText xml:space="preserve"> PAGEREF _Toc446683910 \h </w:instrText>
+              <w:instrText xml:space="preserve"> PAGEREF _Toc452022957 \h </w:instrText>
             </w:r>
             <w:r>
               <w:rPr>
@@ -1034,7 +1054,7 @@
               <w:szCs w:val="22"/>
             </w:rPr>
           </w:pPr>
-          <w:hyperlink w:anchor="_Toc446683911" w:history="1">
+          <w:hyperlink w:anchor="_Toc452022958" w:history="1">
             <w:r>
               <w:rPr>
                 <w:rStyle w:val="Hyperlink"/>
@@ -1076,7 +1096,7 @@
                 <w:noProof/>
                 <w:webHidden/>
               </w:rPr>
-              <w:instrText xml:space="preserve"> PAGEREF _Toc446683911 \h </w:instrText>
+              <w:instrText xml:space="preserve"> PAGEREF _Toc452022958 \h </w:instrText>
             </w:r>
             <w:r>
               <w:rPr>
@@ -1120,7 +1140,7 @@
               <w:szCs w:val="22"/>
             </w:rPr>
           </w:pPr>
-          <w:hyperlink w:anchor="_Toc446683912" w:history="1">
+          <w:hyperlink w:anchor="_Toc452022959" w:history="1">
             <w:r>
               <w:rPr>
                 <w:rStyle w:val="Hyperlink"/>
@@ -1162,7 +1182,7 @@
                 <w:noProof/>
                 <w:webHidden/>
               </w:rPr>
-              <w:instrText xml:space="preserve"> PAGEREF _Toc446683912 \h </w:instrText>
+              <w:instrText xml:space="preserve"> PAGEREF _Toc452022959 \h </w:instrText>
             </w:r>
             <w:r>
               <w:rPr>
@@ -1206,7 +1226,7 @@
               <w:szCs w:val="22"/>
             </w:rPr>
           </w:pPr>
-          <w:hyperlink w:anchor="_Toc446683913" w:history="1">
+          <w:hyperlink w:anchor="_Toc452022960" w:history="1">
             <w:r>
               <w:rPr>
                 <w:rStyle w:val="Hyperlink"/>
@@ -1248,7 +1268,7 @@
                 <w:noProof/>
                 <w:webHidden/>
               </w:rPr>
-              <w:instrText xml:space="preserve"> PAGEREF _Toc446683913 \h </w:instrText>
+              <w:instrText xml:space="preserve"> PAGEREF _Toc452022960 \h </w:instrText>
             </w:r>
             <w:r>
               <w:rPr>
@@ -1292,7 +1312,7 @@
               <w:szCs w:val="22"/>
             </w:rPr>
           </w:pPr>
-          <w:hyperlink w:anchor="_Toc446683914" w:history="1">
+          <w:hyperlink w:anchor="_Toc452022961" w:history="1">
             <w:r>
               <w:rPr>
                 <w:rStyle w:val="Hyperlink"/>
@@ -1313,6 +1333,178 @@
                 <w:rStyle w:val="Hyperlink"/>
                 <w:noProof/>
               </w:rPr>
+              <w:t>Data Retrieval - Iridium Transmit Report</w:t>
+            </w:r>
+            <w:r>
+              <w:rPr>
+                <w:noProof/>
+                <w:webHidden/>
+              </w:rPr>
+              <w:tab/>
+            </w:r>
+            <w:r>
+              <w:rPr>
+                <w:noProof/>
+                <w:webHidden/>
+              </w:rPr>
+              <w:fldChar w:fldCharType="begin"/>
+            </w:r>
+            <w:r>
+              <w:rPr>
+                <w:noProof/>
+                <w:webHidden/>
+              </w:rPr>
+              <w:instrText xml:space="preserve"> PAGEREF _Toc452022961 \h </w:instrText>
+            </w:r>
+            <w:r>
+              <w:rPr>
+                <w:noProof/>
+                <w:webHidden/>
+              </w:rPr>
+            </w:r>
+            <w:r>
+              <w:rPr>
+                <w:noProof/>
+                <w:webHidden/>
+              </w:rPr>
+              <w:fldChar w:fldCharType="separate"/>
+            </w:r>
+            <w:r>
+              <w:rPr>
+                <w:noProof/>
+                <w:webHidden/>
+              </w:rPr>
+              <w:t>8</w:t>
+            </w:r>
+            <w:r>
+              <w:rPr>
+                <w:noProof/>
+                <w:webHidden/>
+              </w:rPr>
+              <w:fldChar w:fldCharType="end"/>
+            </w:r>
+          </w:hyperlink>
+        </w:p>
+        <w:p>
+          <w:pPr>
+            <w:pStyle w:val="TOC3"/>
+            <w:tabs>
+              <w:tab w:val="left" w:pos="1320"/>
+              <w:tab w:val="right" w:leader="dot" w:pos="9350"/>
+            </w:tabs>
+            <w:rPr>
+              <w:noProof/>
+              <w:sz w:val="22"/>
+              <w:szCs w:val="22"/>
+            </w:rPr>
+          </w:pPr>
+          <w:hyperlink w:anchor="_Toc452022962" w:history="1">
+            <w:r>
+              <w:rPr>
+                <w:rStyle w:val="Hyperlink"/>
+                <w:noProof/>
+              </w:rPr>
+              <w:t>3.3.4.</w:t>
+            </w:r>
+            <w:r>
+              <w:rPr>
+                <w:noProof/>
+                <w:sz w:val="22"/>
+                <w:szCs w:val="22"/>
+              </w:rPr>
+              <w:tab/>
+            </w:r>
+            <w:r>
+              <w:rPr>
+                <w:rStyle w:val="Hyperlink"/>
+                <w:noProof/>
+              </w:rPr>
+              <w:t>Time Offset</w:t>
+            </w:r>
+            <w:r>
+              <w:rPr>
+                <w:noProof/>
+                <w:webHidden/>
+              </w:rPr>
+              <w:tab/>
+            </w:r>
+            <w:r>
+              <w:rPr>
+                <w:noProof/>
+                <w:webHidden/>
+              </w:rPr>
+              <w:fldChar w:fldCharType="begin"/>
+            </w:r>
+            <w:r>
+              <w:rPr>
+                <w:noProof/>
+                <w:webHidden/>
+              </w:rPr>
+              <w:instrText xml:space="preserve"> PAGEREF _Toc452022962 \h </w:instrText>
+            </w:r>
+            <w:r>
+              <w:rPr>
+                <w:noProof/>
+                <w:webHidden/>
+              </w:rPr>
+            </w:r>
+            <w:r>
+              <w:rPr>
+                <w:noProof/>
+                <w:webHidden/>
+              </w:rPr>
+              <w:fldChar w:fldCharType="separate"/>
+            </w:r>
+            <w:r>
+              <w:rPr>
+                <w:noProof/>
+                <w:webHidden/>
+              </w:rPr>
+              <w:t>9</w:t>
+            </w:r>
+            <w:r>
+              <w:rPr>
+                <w:noProof/>
+                <w:webHidden/>
+              </w:rPr>
+              <w:fldChar w:fldCharType="end"/>
+            </w:r>
+          </w:hyperlink>
+        </w:p>
+        <w:p>
+          <w:pPr>
+            <w:pStyle w:val="TOC3"/>
+            <w:tabs>
+              <w:tab w:val="left" w:pos="1320"/>
+              <w:tab w:val="right" w:leader="dot" w:pos="9350"/>
+            </w:tabs>
+            <w:rPr>
+              <w:noProof/>
+              <w:sz w:val="22"/>
+              <w:szCs w:val="22"/>
+            </w:rPr>
+          </w:pPr>
+          <w:hyperlink w:anchor="_Toc452022963" w:history="1">
+            <w:r>
+              <w:rPr>
+                <w:rStyle w:val="Hyperlink"/>
+                <w:noProof/>
+              </w:rPr>
+              <w:t>3.3.5.</w:t>
+            </w:r>
+            <w:r>
+              <w:rPr>
+                <w:noProof/>
+                <w:sz w:val="22"/>
+                <w:szCs w:val="22"/>
+              </w:rPr>
+              <w:tab/>
+            </w:r>
+            <w:r>
+              <w:rPr>
+                <w:rStyle w:val="Hyperlink"/>
+                <w:noProof/>
+              </w:rPr>
               <w:t>Input Console</w:t>
             </w:r>
             <w:r>
@@ -1334,7 +1526,7 @@
                 <w:noProof/>
                 <w:webHidden/>
               </w:rPr>
-              <w:instrText xml:space="preserve"> PAGEREF _Toc446683914 \h </w:instrText>
+              <w:instrText xml:space="preserve"> PAGEREF _Toc452022963 \h </w:instrText>
             </w:r>
             <w:r>
               <w:rPr>
@@ -1354,7 +1546,7 @@
                 <w:noProof/>
                 <w:webHidden/>
               </w:rPr>
-              <w:t>8</w:t>
+              <w:t>9</w:t>
             </w:r>
             <w:r>
               <w:rPr>
@@ -1377,7 +1569,7 @@
               <w:szCs w:val="22"/>
             </w:rPr>
           </w:pPr>
-          <w:hyperlink w:anchor="_Toc446683915" w:history="1">
+          <w:hyperlink w:anchor="_Toc452022964" w:history="1">
             <w:r>
               <w:rPr>
                 <w:rStyle w:val="Hyperlink"/>
@@ -1404,7 +1596,7 @@
                 <w:noProof/>
                 <w:webHidden/>
               </w:rPr>
-              <w:instrText xml:space="preserve"> PAGEREF _Toc446683915 \h </w:instrText>
+              <w:instrText xml:space="preserve"> PAGEREF _Toc452022964 \h </w:instrText>
             </w:r>
             <w:r>
               <w:rPr>
@@ -1424,7 +1616,7 @@
                 <w:noProof/>
                 <w:webHidden/>
               </w:rPr>
-              <w:t>9</w:t>
+              <w:t>10</w:t>
             </w:r>
             <w:r>
               <w:rPr>
@@ -1447,7 +1639,7 @@
               <w:szCs w:val="22"/>
             </w:rPr>
           </w:pPr>
-          <w:hyperlink w:anchor="_Toc446683916" w:history="1">
+          <w:hyperlink w:anchor="_Toc452022965" w:history="1">
             <w:r>
               <w:rPr>
                 <w:rStyle w:val="Hyperlink"/>
@@ -1474,7 +1666,7 @@
                 <w:noProof/>
                 <w:webHidden/>
               </w:rPr>
-              <w:instrText xml:space="preserve"> PAGEREF _Toc446683916 \h </w:instrText>
+              <w:instrText xml:space="preserve"> PAGEREF _Toc452022965 \h </w:instrText>
             </w:r>
             <w:r>
               <w:rPr>
@@ -1494,7 +1686,7 @@
                 <w:noProof/>
                 <w:webHidden/>
               </w:rPr>
-              <w:t>10</w:t>
+              <w:t>12</w:t>
             </w:r>
             <w:r>
               <w:rPr>
@@ -1517,7 +1709,7 @@
               <w:szCs w:val="22"/>
             </w:rPr>
           </w:pPr>
-          <w:hyperlink w:anchor="_Toc446683917" w:history="1">
+          <w:hyperlink w:anchor="_Toc452022966" w:history="1">
             <w:r>
               <w:rPr>
                 <w:rStyle w:val="Hyperlink"/>
@@ -1544,7 +1736,7 @@
                 <w:noProof/>
                 <w:webHidden/>
               </w:rPr>
-              <w:instrText xml:space="preserve"> PAGEREF _Toc446683917 \h </w:instrText>
+              <w:instrText xml:space="preserve"> PAGEREF _Toc452022966 \h </w:instrText>
             </w:r>
             <w:r>
               <w:rPr>
@@ -1564,7 +1756,7 @@
                 <w:noProof/>
                 <w:webHidden/>
               </w:rPr>
-              <w:t>11</w:t>
+              <w:t>13</w:t>
             </w:r>
             <w:r>
               <w:rPr>
@@ -1587,7 +1779,7 @@
               <w:szCs w:val="22"/>
             </w:rPr>
           </w:pPr>
-          <w:hyperlink w:anchor="_Toc446683918" w:history="1">
+          <w:hyperlink w:anchor="_Toc452022967" w:history="1">
             <w:r>
               <w:rPr>
                 <w:rStyle w:val="Hyperlink"/>
@@ -1614,7 +1806,7 @@
                 <w:noProof/>
                 <w:webHidden/>
               </w:rPr>
-              <w:instrText xml:space="preserve"> PAGEREF _Toc446683918 \h </w:instrText>
+              <w:instrText xml:space="preserve"> PAGEREF _Toc452022967 \h </w:instrText>
             </w:r>
             <w:r>
               <w:rPr>
@@ -1634,7 +1826,7 @@
                 <w:noProof/>
                 <w:webHidden/>
               </w:rPr>
-              <w:t>11</w:t>
+              <w:t>13</w:t>
             </w:r>
             <w:r>
               <w:rPr>
@@ -1657,7 +1849,7 @@
               <w:szCs w:val="22"/>
             </w:rPr>
           </w:pPr>
-          <w:hyperlink w:anchor="_Toc446683919" w:history="1">
+          <w:hyperlink w:anchor="_Toc452022968" w:history="1">
             <w:r>
               <w:rPr>
                 <w:rStyle w:val="Hyperlink"/>
@@ -1684,7 +1876,7 @@
                 <w:noProof/>
                 <w:webHidden/>
               </w:rPr>
-              <w:instrText xml:space="preserve"> PAGEREF _Toc446683919 \h </w:instrText>
+              <w:instrText xml:space="preserve"> PAGEREF _Toc452022968 \h </w:instrText>
             </w:r>
             <w:r>
               <w:rPr>
@@ -1704,7 +1896,7 @@
                 <w:noProof/>
                 <w:webHidden/>
               </w:rPr>
-              <w:t>12</w:t>
+              <w:t>14</w:t>
             </w:r>
             <w:r>
               <w:rPr>
@@ -1740,6 +1932,8 @@
       <w:r>
         <w:br w:type="page"/>
       </w:r>
+      <w:bookmarkStart w:id="1" w:name="_GoBack"/>
+      <w:bookmarkEnd w:id="1"/>
     </w:p>
     <w:p>
       <w:pPr>
@@ -1749,7 +1943,7 @@
           <w:numId w:val="32"/>
         </w:numPr>
       </w:pPr>
-      <w:bookmarkStart w:id="1" w:name="_Toc446683906"/>
+      <w:bookmarkStart w:id="2" w:name="_Toc452022953"/>
       <w:r>
         <w:lastRenderedPageBreak/>
         <w:t>I</w:t>
@@ -1758,7 +1952,7 @@
         <w:t>ntroduction</w:t>
       </w:r>
       <w:bookmarkEnd w:id="0"/>
-      <w:bookmarkEnd w:id="1"/>
+      <w:bookmarkEnd w:id="2"/>
     </w:p>
     <w:p>
       <w:r>
@@ -1826,13 +2020,13 @@
           <w:numId w:val="32"/>
         </w:numPr>
       </w:pPr>
-      <w:bookmarkStart w:id="2" w:name="_Ref446597459"/>
-      <w:bookmarkStart w:id="3" w:name="_Toc446683907"/>
+      <w:bookmarkStart w:id="3" w:name="_Ref446597459"/>
+      <w:bookmarkStart w:id="4" w:name="_Toc452022954"/>
       <w:r>
         <w:t>Theory of Operation</w:t>
       </w:r>
-      <w:bookmarkEnd w:id="2"/>
       <w:bookmarkEnd w:id="3"/>
+      <w:bookmarkEnd w:id="4"/>
     </w:p>
     <w:p/>
     <w:p>
@@ -1931,12 +2125,12 @@
           <w:numId w:val="32"/>
         </w:numPr>
       </w:pPr>
-      <w:bookmarkStart w:id="4" w:name="_Toc446683908"/>
+      <w:bookmarkStart w:id="5" w:name="_Toc452022955"/>
       <w:r>
         <w:lastRenderedPageBreak/>
         <w:t>Operating Procedures</w:t>
       </w:r>
-      <w:bookmarkEnd w:id="4"/>
+      <w:bookmarkEnd w:id="5"/>
     </w:p>
     <w:p/>
     <w:p>
@@ -1947,11 +2141,11 @@
           <w:numId w:val="41"/>
         </w:numPr>
       </w:pPr>
-      <w:bookmarkStart w:id="5" w:name="_Toc446683909"/>
+      <w:bookmarkStart w:id="6" w:name="_Toc452022956"/>
       <w:r>
         <w:t>Electrical Characteristics</w:t>
       </w:r>
-      <w:bookmarkEnd w:id="5"/>
+      <w:bookmarkEnd w:id="6"/>
     </w:p>
     <w:p>
       <w:r>
@@ -1984,7 +2178,7 @@
         <w:pStyle w:val="Caption"/>
         <w:keepNext/>
       </w:pPr>
-      <w:bookmarkStart w:id="6" w:name="_Ref446595579"/>
+      <w:bookmarkStart w:id="7" w:name="_Ref446595579"/>
       <w:r>
         <w:t xml:space="preserve">Table </w:t>
       </w:r>
@@ -2009,7 +2203,7 @@
         </w:rPr>
         <w:fldChar w:fldCharType="end"/>
       </w:r>
-      <w:bookmarkEnd w:id="6"/>
+      <w:bookmarkEnd w:id="7"/>
       <w:r>
         <w:t>. System Electrical Characteristics</w:t>
       </w:r>
@@ -2208,11 +2402,11 @@
           <w:numId w:val="41"/>
         </w:numPr>
       </w:pPr>
-      <w:bookmarkStart w:id="7" w:name="_Toc446683910"/>
+      <w:bookmarkStart w:id="8" w:name="_Toc452022957"/>
       <w:r>
         <w:t>Physical and Serial Connections</w:t>
       </w:r>
-      <w:bookmarkEnd w:id="7"/>
+      <w:bookmarkEnd w:id="8"/>
     </w:p>
     <w:p>
       <w:r>
@@ -2298,7 +2492,7 @@
         <w:pStyle w:val="Caption"/>
         <w:jc w:val="center"/>
       </w:pPr>
-      <w:bookmarkStart w:id="8" w:name="_Ref446596709"/>
+      <w:bookmarkStart w:id="9" w:name="_Ref446596709"/>
       <w:r>
         <w:t xml:space="preserve">Figure </w:t>
       </w:r>
@@ -2323,7 +2517,7 @@
         </w:rPr>
         <w:fldChar w:fldCharType="end"/>
       </w:r>
-      <w:bookmarkEnd w:id="8"/>
+      <w:bookmarkEnd w:id="9"/>
       <w:r>
         <w:t>. Rain Gauge Power/Signal Connector</w:t>
       </w:r>
@@ -2367,7 +2561,7 @@
         <w:pStyle w:val="Caption"/>
         <w:keepNext/>
       </w:pPr>
-      <w:bookmarkStart w:id="9" w:name="_Ref446597383"/>
+      <w:bookmarkStart w:id="10" w:name="_Ref446597383"/>
       <w:r>
         <w:t xml:space="preserve">Table </w:t>
       </w:r>
@@ -2392,7 +2586,7 @@
         </w:rPr>
         <w:fldChar w:fldCharType="end"/>
       </w:r>
-      <w:bookmarkEnd w:id="9"/>
+      <w:bookmarkEnd w:id="10"/>
       <w:r>
         <w:t>. RS-232 Settings</w:t>
       </w:r>
@@ -2548,12 +2742,12 @@
           <w:numId w:val="41"/>
         </w:numPr>
       </w:pPr>
-      <w:bookmarkStart w:id="10" w:name="_Toc446683911"/>
+      <w:bookmarkStart w:id="11" w:name="_Toc452022958"/>
       <w:r>
         <w:lastRenderedPageBreak/>
         <w:t>User Interface</w:t>
       </w:r>
-      <w:bookmarkEnd w:id="10"/>
+      <w:bookmarkEnd w:id="11"/>
     </w:p>
     <w:p>
       <w:r>
@@ -2595,11 +2789,11 @@
           <w:numId w:val="41"/>
         </w:numPr>
       </w:pPr>
-      <w:bookmarkStart w:id="11" w:name="_Toc446683912"/>
+      <w:bookmarkStart w:id="12" w:name="_Toc452022959"/>
       <w:r>
         <w:t>Data Retrieval – Direct Measurement Mode</w:t>
       </w:r>
-      <w:bookmarkEnd w:id="11"/>
+      <w:bookmarkEnd w:id="12"/>
     </w:p>
     <w:p>
       <w:r>
@@ -2614,8 +2808,6 @@
       <w:r>
         <w:t xml:space="preserve">he last request or power-on of the device.  </w:t>
       </w:r>
-      <w:bookmarkStart w:id="12" w:name="_GoBack"/>
-      <w:bookmarkEnd w:id="12"/>
     </w:p>
     <w:p/>
     <w:p>
@@ -2770,7 +2962,7 @@
         </w:rPr>
         <w:drawing>
           <wp:inline distT="0" distB="0" distL="0" distR="0" wp14:anchorId="0DE79A96" wp14:editId="092235C7">
-            <wp:extent cx="5943600" cy="1702435"/>
+            <wp:extent cx="5943600" cy="2057400"/>
             <wp:effectExtent l="0" t="0" r="0" b="0"/>
             <wp:docPr id="3" name="Picture 3"/>
             <wp:cNvGraphicFramePr>
@@ -2798,7 +2990,7 @@
                   <pic:spPr>
                     <a:xfrm>
                       <a:off x="0" y="0"/>
-                      <a:ext cx="5943600" cy="1702435"/>
+                      <a:ext cx="5943600" cy="2057400"/>
                     </a:xfrm>
                     <a:prstGeom prst="rect">
                       <a:avLst/>
@@ -2897,6 +3089,7 @@
         <w:ind w:firstLine="720"/>
       </w:pPr>
       <w:r>
+        <w:lastRenderedPageBreak/>
         <w:t>@@@ is the three @ (0x40) character header</w:t>
       </w:r>
       <w:r>
@@ -2917,7 +3110,6 @@
         <w:br/>
       </w:r>
       <w:r>
-        <w:lastRenderedPageBreak/>
         <w:tab/>
         <w:t>\r is a carriage return (0x0D)</w:t>
       </w:r>
@@ -3020,7 +3212,7 @@
           <w:numId w:val="41"/>
         </w:numPr>
       </w:pPr>
-      <w:bookmarkStart w:id="13" w:name="_Toc446683913"/>
+      <w:bookmarkStart w:id="13" w:name="_Toc452022960"/>
       <w:r>
         <w:t>Data Retrieval – 60 Minute Report</w:t>
       </w:r>
@@ -3200,10 +3392,7 @@
         <w:fldChar w:fldCharType="begin"/>
       </w:r>
       <w:r>
-        <w:instrText xml:space="preserve"> SEQ Figure \* ARAB</w:instrText>
-      </w:r>
-      <w:r>
-        <w:instrText xml:space="preserve">IC </w:instrText>
+        <w:instrText xml:space="preserve"> SEQ Figure \* ARABIC </w:instrText>
       </w:r>
       <w:r>
         <w:fldChar w:fldCharType="separate"/>
@@ -3235,16 +3424,428 @@
           <w:numId w:val="41"/>
         </w:numPr>
       </w:pPr>
-      <w:bookmarkStart w:id="14" w:name="_Toc446683914"/>
+      <w:bookmarkStart w:id="14" w:name="_Toc452022961"/>
       <w:r>
         <w:lastRenderedPageBreak/>
+        <w:t>Data Re</w:t>
+      </w:r>
+      <w:r>
+        <w:t xml:space="preserve">trieval - </w:t>
+      </w:r>
+      <w:r>
+        <w:t xml:space="preserve">Iridium Transmit </w:t>
+      </w:r>
+      <w:r>
+        <w:t>Report</w:t>
+      </w:r>
+      <w:bookmarkEnd w:id="14"/>
+    </w:p>
+    <w:p>
+      <w:r>
+        <w:t xml:space="preserve">To minimize the overhead of the external controller requesting data, the onboard controller will prepare the past hour of data to be transmitted via Iridium Modem.  </w:t>
+      </w:r>
+    </w:p>
+    <w:p>
+      <w:r>
+        <w:rPr>
+          <w:b/>
+        </w:rPr>
+        <w:t>To request the Iridium Report, transmit an ‘I’ or ‘</w:t>
+      </w:r>
+      <w:proofErr w:type="spellStart"/>
+      <w:r>
+        <w:rPr>
+          <w:b/>
+        </w:rPr>
+        <w:t>i</w:t>
+      </w:r>
+      <w:proofErr w:type="spellEnd"/>
+      <w:r>
+        <w:rPr>
+          <w:b/>
+        </w:rPr>
+        <w:t>’.</w:t>
+      </w:r>
+      <w:r>
+        <w:t xml:space="preserve">  The data returned is preceded by a header with format:</w:t>
+      </w:r>
+    </w:p>
+    <w:p>
+      <w:pPr>
+        <w:jc w:val="center"/>
+        <w:rPr>
+          <w:b/>
+        </w:rPr>
+      </w:pPr>
+      <w:r>
+        <w:rPr>
+          <w:b/>
+        </w:rPr>
+        <w:t>RAIN YYYYMMDD</w:t>
+      </w:r>
+      <w:proofErr w:type="gramStart"/>
+      <w:r>
+        <w:rPr>
+          <w:b/>
+        </w:rPr>
+        <w:t>,HH:00:00</w:t>
+      </w:r>
+      <w:proofErr w:type="gramEnd"/>
+    </w:p>
+    <w:p>
+      <w:r>
+        <w:t>Where:</w:t>
+      </w:r>
+    </w:p>
+    <w:p>
+      <w:pPr>
+        <w:ind w:left="720"/>
+      </w:pPr>
+      <w:r>
+        <w:t>RAIN is the sensor description</w:t>
+      </w:r>
+      <w:r>
+        <w:br/>
+        <w:t>YYYY is the four digit year</w:t>
+      </w:r>
+      <w:r>
+        <w:br/>
+        <w:t>MM is the two digit month</w:t>
+      </w:r>
+      <w:r>
+        <w:br/>
+        <w:t>DD is the two digit day</w:t>
+      </w:r>
+      <w:r>
+        <w:br/>
+        <w:t>HH</w:t>
+      </w:r>
+      <w:proofErr w:type="gramStart"/>
+      <w:r>
+        <w:t>:00:00</w:t>
+      </w:r>
+      <w:proofErr w:type="gramEnd"/>
+      <w:r>
+        <w:t xml:space="preserve"> is the two digit hour the data started on </w:t>
+      </w:r>
+      <w:r>
+        <w:br/>
+        <w:t xml:space="preserve">NOTE – </w:t>
+      </w:r>
+      <w:r>
+        <w:t>The following data is not timestamped, but is chronological.  If the request is performed within minute 00 and minute 01 of the hour, the HH</w:t>
+      </w:r>
+      <w:proofErr w:type="gramStart"/>
+      <w:r>
+        <w:t>:00:00</w:t>
+      </w:r>
+      <w:proofErr w:type="gramEnd"/>
+      <w:r>
+        <w:t xml:space="preserve"> corresponds to the first data value returned, otherwise the user must take the time at the request and calculate the minute offset for the data.</w:t>
+      </w:r>
+    </w:p>
+    <w:p/>
+    <w:p>
+      <w:r>
+        <w:t>The header is immediately followed by the data with the format:</w:t>
+      </w:r>
+    </w:p>
+    <w:p>
+      <w:r>
+        <w:t>MEAN00 STD00 MEAN01 STD01 MEAN02 STD02 MEAN03 STD03 MEAN04 STD04</w:t>
+      </w:r>
+      <w:r>
+        <w:br/>
+        <w:t>…</w:t>
+      </w:r>
+      <w:r>
+        <w:br/>
+        <w:t>…</w:t>
+      </w:r>
+      <w:r>
+        <w:br/>
+        <w:t>MEAN55 STD55 MEAN56 STD56 MEAN57 STD57 MEAN58 STD58 MEAN59 STD56</w:t>
+      </w:r>
+      <w:r>
+        <w:br/>
+      </w:r>
+    </w:p>
+    <w:p>
+      <w:r>
+        <w:t>Where:</w:t>
+      </w:r>
+      <w:r>
+        <w:br/>
+      </w:r>
+      <w:r>
+        <w:tab/>
+      </w:r>
+      <w:proofErr w:type="spellStart"/>
+      <w:r>
+        <w:t>MEANxx</w:t>
+      </w:r>
+      <w:proofErr w:type="spellEnd"/>
+      <w:r>
+        <w:t xml:space="preserve"> is the Mean Volume </w:t>
+      </w:r>
+      <w:r>
+        <w:t>(mL) for minute xx</w:t>
+      </w:r>
+      <w:r>
+        <w:br/>
+      </w:r>
+      <w:r>
+        <w:tab/>
+      </w:r>
+      <w:proofErr w:type="spellStart"/>
+      <w:r>
+        <w:t>STDxx</w:t>
+      </w:r>
+      <w:proofErr w:type="spellEnd"/>
+      <w:r>
+        <w:t xml:space="preserve"> is the Standard Deviation over that minute in (mL) for minute xx</w:t>
+      </w:r>
+    </w:p>
+    <w:p>
+      <w:r>
+        <w:t xml:space="preserve">The data is transmitted left-to-right in pairs (mean </w:t>
+      </w:r>
+      <w:proofErr w:type="spellStart"/>
+      <w:proofErr w:type="gramStart"/>
+      <w:r>
+        <w:t>std</w:t>
+      </w:r>
+      <w:proofErr w:type="spellEnd"/>
+      <w:proofErr w:type="gramEnd"/>
+      <w:r>
+        <w:t>) by minute, with five minutes per line.</w:t>
+      </w:r>
+    </w:p>
+    <w:p>
+      <w:r>
+        <w:t>If data has not been recorded for that minute (after power-up or after the user has changed the time in console mode, the buffer is cleared), the data will be returned as “nan”.</w:t>
+      </w:r>
+    </w:p>
+    <w:p>
+      <w:pPr>
+        <w:keepNext/>
+      </w:pPr>
+      <w:r>
+        <w:rPr>
+          <w:noProof/>
+        </w:rPr>
+        <w:drawing>
+          <wp:inline distT="0" distB="0" distL="0" distR="0" wp14:anchorId="631D35FA" wp14:editId="72AC93FB">
+            <wp:extent cx="5949625" cy="1755648"/>
+            <wp:effectExtent l="0" t="0" r="0" b="0"/>
+            <wp:docPr id="2" name="Picture 2"/>
+            <wp:cNvGraphicFramePr>
+              <a:graphicFrameLocks xmlns:a="http://schemas.openxmlformats.org/drawingml/2006/main" noChangeAspect="1"/>
+            </wp:cNvGraphicFramePr>
+            <a:graphic xmlns:a="http://schemas.openxmlformats.org/drawingml/2006/main">
+              <a:graphicData uri="http://schemas.openxmlformats.org/drawingml/2006/picture">
+                <pic:pic xmlns:pic="http://schemas.openxmlformats.org/drawingml/2006/picture">
+                  <pic:nvPicPr>
+                    <pic:cNvPr id="2" name="DisplayIridium.png"/>
+                    <pic:cNvPicPr/>
+                  </pic:nvPicPr>
+                  <pic:blipFill>
+                    <a:blip r:embed="rId13">
+                      <a:extLst>
+                        <a:ext uri="{28A0092B-C50C-407E-A947-70E740481C1C}">
+                          <a14:useLocalDpi xmlns:a14="http://schemas.microsoft.com/office/drawing/2010/main" val="0"/>
+                        </a:ext>
+                      </a:extLst>
+                    </a:blip>
+                    <a:stretch>
+                      <a:fillRect/>
+                    </a:stretch>
+                  </pic:blipFill>
+                  <pic:spPr>
+                    <a:xfrm>
+                      <a:off x="0" y="0"/>
+                      <a:ext cx="5949625" cy="1755648"/>
+                    </a:xfrm>
+                    <a:prstGeom prst="rect">
+                      <a:avLst/>
+                    </a:prstGeom>
+                  </pic:spPr>
+                </pic:pic>
+              </a:graphicData>
+            </a:graphic>
+          </wp:inline>
+        </w:drawing>
+      </w:r>
+    </w:p>
+    <w:p>
+      <w:pPr>
+        <w:pStyle w:val="Caption"/>
+      </w:pPr>
+      <w:r>
+        <w:t xml:space="preserve">Figure </w:t>
+      </w:r>
+      <w:r>
+        <w:fldChar w:fldCharType="begin"/>
+      </w:r>
+      <w:r>
+        <w:instrText xml:space="preserve"> SEQ Figure \* ARABIC </w:instrText>
+      </w:r>
+      <w:r>
+        <w:fldChar w:fldCharType="separate"/>
+      </w:r>
+      <w:r>
+        <w:rPr>
+          <w:noProof/>
+        </w:rPr>
+        <w:t>5</w:t>
+      </w:r>
+      <w:r>
+        <w:fldChar w:fldCharType="end"/>
+      </w:r>
+      <w:r>
+        <w:t>.  Iridium Transmit Report</w:t>
+      </w:r>
+    </w:p>
+    <w:p/>
+    <w:p/>
+    <w:p/>
+    <w:p>
+      <w:pPr>
+        <w:pStyle w:val="Heading3"/>
+        <w:numPr>
+          <w:ilvl w:val="2"/>
+          <w:numId w:val="41"/>
+        </w:numPr>
+      </w:pPr>
+      <w:bookmarkStart w:id="15" w:name="_Toc452022962"/>
+      <w:r>
+        <w:t>Time Offset</w:t>
+      </w:r>
+      <w:bookmarkEnd w:id="15"/>
+    </w:p>
+    <w:p>
+      <w:r>
+        <w:t xml:space="preserve">After the time has been set (in console mode, see Section </w:t>
+      </w:r>
+      <w:r>
+        <w:fldChar w:fldCharType="begin"/>
+      </w:r>
+      <w:r>
+        <w:instrText xml:space="preserve"> REF _Ref452021711 \r \h </w:instrText>
+      </w:r>
+      <w:r>
+        <w:fldChar w:fldCharType="separate"/>
+      </w:r>
+      <w:r>
+        <w:t>3.3.5</w:t>
+      </w:r>
+      <w:r>
+        <w:fldChar w:fldCharType="end"/>
+      </w:r>
+      <w:r>
+        <w:t>)</w:t>
+      </w:r>
+      <w:r>
+        <w:t xml:space="preserve"> the user has the ability to make adjustments to the time to compensate for RTC drift.  </w:t>
+      </w:r>
+      <w:r>
+        <w:t xml:space="preserve">Adjustments are made in seconds, and are expected to be minimal (&lt;~10 seconds), but the program will accept changes up to one year </w:t>
+      </w:r>
+      <w:r>
+        <w:t>(</w:t>
+      </w:r>
+      <w:r>
+        <w:t>31,536,000 seconds) if necessary.</w:t>
+      </w:r>
+    </w:p>
+    <w:p>
+      <w:pPr>
+        <w:rPr>
+          <w:b/>
+        </w:rPr>
+      </w:pPr>
+      <w:r>
+        <w:rPr>
+          <w:b/>
+        </w:rPr>
+        <w:t xml:space="preserve">To </w:t>
+      </w:r>
+      <w:r>
+        <w:rPr>
+          <w:b/>
+        </w:rPr>
+        <w:t xml:space="preserve">adjust the time by </w:t>
+      </w:r>
+      <w:r>
+        <w:rPr>
+          <w:b/>
+        </w:rPr>
+        <w:t>XX seconds, send the command:</w:t>
+      </w:r>
+    </w:p>
+    <w:p>
+      <w:pPr>
+        <w:jc w:val="center"/>
+        <w:rPr>
+          <w:b/>
+        </w:rPr>
+      </w:pPr>
+      <w:r>
+        <w:rPr>
+          <w:b/>
+        </w:rPr>
+        <w:t>O=XX\r</w:t>
+      </w:r>
+    </w:p>
+    <w:p>
+      <w:r>
+        <w:t>Where:</w:t>
+      </w:r>
+    </w:p>
+    <w:p>
+      <w:r>
+        <w:tab/>
+        <w:t>‘O=’ (or ‘o=’) is the command for seconds offset</w:t>
+      </w:r>
+      <w:r>
+        <w:br/>
+      </w:r>
+      <w:r>
+        <w:tab/>
+        <w:t>XX is the seconds to offset by (range is -31,536,000 to 31,536,000)</w:t>
+      </w:r>
+    </w:p>
+    <w:p>
+      <w:r>
+        <w:t>The response will be an ASCII “ACK” (0x06) for a valid command or an ASCII “NACK” (0x15) for an invalid command.</w:t>
+      </w:r>
+    </w:p>
+    <w:p/>
+    <w:p>
+      <w:pPr>
+        <w:pStyle w:val="Heading3"/>
+        <w:numPr>
+          <w:ilvl w:val="2"/>
+          <w:numId w:val="41"/>
+        </w:numPr>
+      </w:pPr>
+      <w:bookmarkStart w:id="16" w:name="_Ref452021711"/>
+      <w:bookmarkStart w:id="17" w:name="_Toc452022963"/>
+      <w:r>
         <w:t>Input Console</w:t>
       </w:r>
-      <w:bookmarkEnd w:id="14"/>
-    </w:p>
-    <w:p>
-      <w:r>
-        <w:t xml:space="preserve">To enter the console mode, press “Ctrl-C” (0x18) three (3) times within 10 seconds.  A right bracket (“&gt;”) will be transmitted over the UART.  </w:t>
+      <w:bookmarkEnd w:id="16"/>
+      <w:bookmarkEnd w:id="17"/>
+    </w:p>
+    <w:p>
+      <w:r>
+        <w:t>To enter the console mode, press “Ctrl-C” (0x</w:t>
+      </w:r>
+      <w:r>
+        <w:t>03</w:t>
+      </w:r>
+      <w:r>
+        <w:t xml:space="preserve">) three (3) times within 10 seconds.  A right bracket (“&gt;”) will be transmitted over the UART.  </w:t>
       </w:r>
     </w:p>
     <w:p>
@@ -3364,6 +3965,9 @@
     <w:p>
       <w:pPr>
         <w:ind w:firstLine="720"/>
+        <w:rPr>
+          <w:b/>
+        </w:rPr>
       </w:pPr>
       <w:proofErr w:type="gramStart"/>
       <w:r>
@@ -3397,6 +4001,11 @@
       </w:r>
     </w:p>
     <w:p>
+      <w:r>
+        <w:t>The return will either be an ASCII “ACK” (0x06) or “NACK” (0x15).</w:t>
+      </w:r>
+    </w:p>
+    <w:p>
       <w:pPr>
         <w:ind w:firstLine="720"/>
       </w:pPr>
@@ -3434,6 +4043,7 @@
         <w:rPr>
           <w:b/>
         </w:rPr>
+        <w:lastRenderedPageBreak/>
         <w:t>A1</w:t>
       </w:r>
       <w:r>
@@ -3476,6 +4086,11 @@
         <w:t>1 -5.0e2</w:t>
       </w:r>
     </w:p>
+    <w:p>
+      <w:r>
+        <w:t>The return will either be an ASCII “ACK” (0x06) or “NACK” (0x15).</w:t>
+      </w:r>
+    </w:p>
     <w:p/>
     <w:p>
       <w:pPr>
@@ -3527,7 +4142,145 @@
         <w:rPr>
           <w:b/>
         </w:rPr>
-        <w:t>T 20160325114723</w:t>
+        <w:t>T 2016032</w:t>
+      </w:r>
+      <w:r>
+        <w:rPr>
+          <w:b/>
+        </w:rPr>
+        <w:t>6</w:t>
+      </w:r>
+      <w:r>
+        <w:rPr>
+          <w:b/>
+        </w:rPr>
+        <w:t>114723</w:t>
+      </w:r>
+    </w:p>
+    <w:p>
+      <w:r>
+        <w:t>The return will either be an ASCII “ACK” (0x06) or “NACK” (0x15).</w:t>
+      </w:r>
+      <w:r>
+        <w:br/>
+      </w:r>
+    </w:p>
+    <w:p>
+      <w:pPr>
+        <w:rPr>
+          <w:b/>
+        </w:rPr>
+      </w:pPr>
+      <w:r>
+        <w:rPr>
+          <w:b/>
+        </w:rPr>
+        <w:t xml:space="preserve">EXAMPLE: </w:t>
+      </w:r>
+      <w:proofErr w:type="spellStart"/>
+      <w:r>
+        <w:rPr>
+          <w:b/>
+        </w:rPr>
+        <w:t>DateTime</w:t>
+      </w:r>
+      <w:proofErr w:type="spellEnd"/>
+      <w:r>
+        <w:rPr>
+          <w:b/>
+        </w:rPr>
+        <w:t xml:space="preserve"> Input</w:t>
+      </w:r>
+      <w:r>
+        <w:t xml:space="preserve"> </w:t>
+      </w:r>
+      <w:r>
+        <w:rPr>
+          <w:b/>
+        </w:rPr>
+        <w:t>Dec</w:t>
+      </w:r>
+      <w:r>
+        <w:rPr>
+          <w:b/>
+        </w:rPr>
+        <w:t xml:space="preserve"> </w:t>
+      </w:r>
+      <w:r>
+        <w:rPr>
+          <w:b/>
+        </w:rPr>
+        <w:t>3</w:t>
+      </w:r>
+      <w:r>
+        <w:rPr>
+          <w:b/>
+        </w:rPr>
+        <w:t xml:space="preserve">, 2016, </w:t>
+      </w:r>
+      <w:r>
+        <w:rPr>
+          <w:b/>
+        </w:rPr>
+        <w:t>4</w:t>
+      </w:r>
+      <w:r>
+        <w:rPr>
+          <w:b/>
+        </w:rPr>
+        <w:t>:</w:t>
+      </w:r>
+      <w:r>
+        <w:rPr>
+          <w:b/>
+        </w:rPr>
+        <w:t>09</w:t>
+      </w:r>
+      <w:r>
+        <w:rPr>
+          <w:b/>
+        </w:rPr>
+        <w:t>:</w:t>
+      </w:r>
+      <w:r>
+        <w:rPr>
+          <w:b/>
+        </w:rPr>
+        <w:t>00P</w:t>
+      </w:r>
+      <w:r>
+        <w:rPr>
+          <w:b/>
+        </w:rPr>
+        <w:t>M</w:t>
+      </w:r>
+    </w:p>
+    <w:p>
+      <w:pPr>
+        <w:rPr>
+          <w:b/>
+        </w:rPr>
+      </w:pPr>
+      <w:r>
+        <w:t xml:space="preserve">If the user wants to set the clock to </w:t>
+      </w:r>
+      <w:r>
+        <w:t>Dec 3, 2016, 4:09:00PM</w:t>
+      </w:r>
+      <w:r>
+        <w:t>, they would enter:</w:t>
+      </w:r>
+      <w:r>
+        <w:br/>
+      </w:r>
+      <w:r>
+        <w:tab/>
+      </w:r>
+      <w:r>
+        <w:rPr>
+          <w:b/>
+        </w:rPr>
+        <w:t>T 20161203160900</w:t>
       </w:r>
     </w:p>
     <w:p/>
@@ -3541,169 +4294,49 @@
         <w:rPr>
           <w:b/>
         </w:rPr>
-        <w:t xml:space="preserve">EXAMPLE: </w:t>
-      </w:r>
-      <w:proofErr w:type="spellStart"/>
-      <w:r>
+        <w:t>EXAMPLE: Serial Number Input</w:t>
+      </w:r>
+    </w:p>
+    <w:p>
+      <w:pPr>
         <w:rPr>
           <w:b/>
         </w:rPr>
-        <w:t>DateTime</w:t>
-      </w:r>
-      <w:proofErr w:type="spellEnd"/>
+      </w:pPr>
+      <w:r>
+        <w:t>If the user wants to set the serial number to RG2016-0001, they would enter:</w:t>
+      </w:r>
       <w:r>
         <w:rPr>
           <w:b/>
         </w:rPr>
-        <w:t xml:space="preserve"> Input</w:t>
-      </w:r>
-      <w:r>
-        <w:t xml:space="preserve"> </w:t>
+        <w:br/>
       </w:r>
       <w:r>
         <w:rPr>
           <w:b/>
         </w:rPr>
-        <w:t>Dec</w:t>
+        <w:tab/>
       </w:r>
       <w:r>
         <w:rPr>
           <w:b/>
         </w:rPr>
-        <w:t xml:space="preserve"> </w:t>
-      </w:r>
-      <w:r>
-        <w:rPr>
-          <w:b/>
-        </w:rPr>
-        <w:t>3</w:t>
-      </w:r>
-      <w:r>
-        <w:rPr>
-          <w:b/>
-        </w:rPr>
-        <w:t xml:space="preserve">, 2016, </w:t>
-      </w:r>
-      <w:r>
-        <w:rPr>
-          <w:b/>
-        </w:rPr>
-        <w:t>4</w:t>
-      </w:r>
-      <w:r>
-        <w:rPr>
-          <w:b/>
-        </w:rPr>
-        <w:t>:</w:t>
-      </w:r>
-      <w:r>
-        <w:rPr>
-          <w:b/>
-        </w:rPr>
-        <w:t>09</w:t>
-      </w:r>
-      <w:r>
-        <w:rPr>
-          <w:b/>
-        </w:rPr>
-        <w:t>:</w:t>
-      </w:r>
-      <w:r>
-        <w:rPr>
-          <w:b/>
-        </w:rPr>
-        <w:t>00P</w:t>
-      </w:r>
-      <w:r>
-        <w:rPr>
-          <w:b/>
-        </w:rPr>
-        <w:t>M</w:t>
-      </w:r>
-    </w:p>
-    <w:p>
-      <w:pPr>
-        <w:rPr>
-          <w:b/>
-        </w:rPr>
-      </w:pPr>
-      <w:r>
-        <w:t xml:space="preserve">If the user wants to set the clock to </w:t>
-      </w:r>
-      <w:r>
-        <w:t>Dec 3, 2016, 4:09:00PM</w:t>
-      </w:r>
-      <w:r>
-        <w:t>, they would enter:</w:t>
-      </w:r>
-      <w:r>
-        <w:br/>
-      </w:r>
-      <w:r>
-        <w:tab/>
-      </w:r>
-      <w:r>
-        <w:rPr>
-          <w:b/>
-        </w:rPr>
-        <w:t>T 20161203160900</w:t>
+        <w:t>S RG2016-0001</w:t>
       </w:r>
     </w:p>
     <w:p/>
     <w:p>
       <w:pPr>
-        <w:rPr>
-          <w:b/>
-        </w:rPr>
-      </w:pPr>
-      <w:r>
-        <w:rPr>
-          <w:b/>
-        </w:rPr>
-        <w:t>EXAMPLE: Serial Number Input</w:t>
-      </w:r>
-    </w:p>
-    <w:p>
-      <w:pPr>
-        <w:rPr>
-          <w:b/>
-        </w:rPr>
-      </w:pPr>
-      <w:r>
-        <w:t>If the user wants to set the serial number to RG2016-0001, they would enter:</w:t>
-      </w:r>
-      <w:r>
-        <w:rPr>
-          <w:b/>
-        </w:rPr>
-        <w:br/>
-      </w:r>
-      <w:r>
-        <w:rPr>
-          <w:b/>
-        </w:rPr>
-        <w:tab/>
-      </w:r>
-      <w:r>
-        <w:rPr>
-          <w:b/>
-        </w:rPr>
-        <w:t>S RG2016-0001</w:t>
-      </w:r>
-    </w:p>
-    <w:p/>
-    <w:p>
-      <w:pPr>
         <w:pStyle w:val="Heading1"/>
       </w:pPr>
-      <w:bookmarkStart w:id="15" w:name="_Ref446661441"/>
-      <w:bookmarkStart w:id="16" w:name="_Toc446683915"/>
-      <w:r>
-        <w:lastRenderedPageBreak/>
+      <w:bookmarkStart w:id="18" w:name="_Ref446661441"/>
+      <w:bookmarkStart w:id="19" w:name="_Toc452022964"/>
+      <w:r>
         <w:t>Appendix A: Console Commands</w:t>
       </w:r>
-      <w:bookmarkEnd w:id="15"/>
-      <w:bookmarkEnd w:id="16"/>
+      <w:bookmarkEnd w:id="18"/>
+      <w:bookmarkEnd w:id="19"/>
     </w:p>
     <w:p>
       <w:r>
@@ -3963,7 +4596,19 @@
               <w:rPr>
                 <w:b/>
               </w:rPr>
-              <w:t>(0x1B)</w:t>
+              <w:t>(0x1</w:t>
+            </w:r>
+            <w:r>
+              <w:rPr>
+                <w:b/>
+              </w:rPr>
+              <w:t>8</w:t>
+            </w:r>
+            <w:r>
+              <w:rPr>
+                <w:b/>
+              </w:rPr>
+              <w:t>)</w:t>
             </w:r>
           </w:p>
         </w:tc>
@@ -4047,11 +4692,33 @@
         </w:tc>
       </w:tr>
     </w:tbl>
-    <w:p>
-      <w:r>
-        <w:br/>
-      </w:r>
-    </w:p>
+    <w:p/>
+    <w:p/>
+    <w:p>
+      <w:r>
+        <w:t>Valid commands return an ASCII “ACK” (0x06).</w:t>
+      </w:r>
+    </w:p>
+    <w:p>
+      <w:r>
+        <w:t>Invalid commands return an ASCII “NACK” (0x15)</w:t>
+      </w:r>
+      <w:r>
+        <w:t>.</w:t>
+      </w:r>
+    </w:p>
+    <w:p>
+      <w:r>
+        <w:t xml:space="preserve">A </w:t>
+      </w:r>
+      <w:r>
+        <w:t>TIME</w:t>
+      </w:r>
+      <w:r>
+        <w:t xml:space="preserve"> change results in the data buffers being cleared.</w:t>
+      </w:r>
+    </w:p>
+    <w:p/>
     <w:p>
       <w:pPr>
         <w:rPr>
@@ -4062,6 +4729,7 @@
         </w:rPr>
       </w:pPr>
       <w:r>
+        <w:lastRenderedPageBreak/>
         <w:br w:type="page"/>
       </w:r>
     </w:p>
@@ -4069,7 +4737,7 @@
       <w:pPr>
         <w:pStyle w:val="Heading1"/>
       </w:pPr>
-      <w:bookmarkStart w:id="17" w:name="_Toc446683916"/>
+      <w:bookmarkStart w:id="20" w:name="_Toc452022965"/>
       <w:r>
         <w:lastRenderedPageBreak/>
         <w:t xml:space="preserve">Appendix </w:t>
@@ -4080,7 +4748,7 @@
       <w:r>
         <w:t>: List of Acronyms</w:t>
       </w:r>
-      <w:bookmarkEnd w:id="17"/>
+      <w:bookmarkEnd w:id="20"/>
     </w:p>
     <w:p>
       <w:r>
@@ -4204,7 +4872,7 @@
       <w:pPr>
         <w:pStyle w:val="Heading1"/>
       </w:pPr>
-      <w:bookmarkStart w:id="18" w:name="_Toc446683917"/>
+      <w:bookmarkStart w:id="21" w:name="_Toc452022966"/>
       <w:r>
         <w:lastRenderedPageBreak/>
         <w:t xml:space="preserve">Appendix </w:t>
@@ -4215,17 +4883,17 @@
       <w:r>
         <w:t>: Mathematical References</w:t>
       </w:r>
-      <w:bookmarkEnd w:id="18"/>
+      <w:bookmarkEnd w:id="21"/>
     </w:p>
     <w:p>
       <w:pPr>
         <w:pStyle w:val="Heading2"/>
       </w:pPr>
-      <w:bookmarkStart w:id="19" w:name="_Toc446683918"/>
+      <w:bookmarkStart w:id="22" w:name="_Toc452022967"/>
       <w:r>
         <w:t>Statistical Data Pseudo-Code:</w:t>
       </w:r>
-      <w:bookmarkEnd w:id="19"/>
+      <w:bookmarkEnd w:id="22"/>
     </w:p>
     <w:p>
       <w:r>
@@ -4936,7 +5604,6 @@
       <w:pPr>
         <w:pStyle w:val="Heading2"/>
       </w:pPr>
-      <w:bookmarkStart w:id="20" w:name="_Toc446683919"/>
     </w:p>
     <w:p>
       <w:pPr>
@@ -4967,6 +5634,7 @@
       <w:pPr>
         <w:pStyle w:val="Heading2"/>
       </w:pPr>
+      <w:bookmarkStart w:id="23" w:name="_Toc452022968"/>
       <w:r>
         <w:t>Volume</w:t>
       </w:r>
@@ -4982,7 +5650,7 @@
       <w:r>
         <w:t>:</w:t>
       </w:r>
-      <w:bookmarkEnd w:id="20"/>
+      <w:bookmarkEnd w:id="23"/>
     </w:p>
     <w:p>
       <w:r>
@@ -5339,7 +6007,7 @@
       </w:pPr>
     </w:p>
     <w:sectPr>
-      <w:footerReference w:type="default" r:id="rId13"/>
+      <w:footerReference w:type="default" r:id="rId14"/>
       <w:pgSz w:w="12240" w:h="15840"/>
       <w:pgMar w:top="1440" w:right="1440" w:bottom="1440" w:left="1440" w:header="720" w:footer="720" w:gutter="0"/>
       <w:pgNumType w:start="0"/>
@@ -5409,7 +6077,7 @@
         <w:bCs/>
         <w:noProof/>
       </w:rPr>
-      <w:t>6</w:t>
+      <w:t>14</w:t>
     </w:r>
     <w:r>
       <w:rPr>
@@ -11281,7 +11949,7 @@
 </file>
 
 <file path=customXml/itemProps2.xml><?xml version="1.0" encoding="utf-8"?>
-<ds:datastoreItem xmlns:ds="http://schemas.openxmlformats.org/officeDocument/2006/customXml" ds:itemID="{81CE55E0-D67B-4F68-BC3B-03CDC3441F96}">
+<ds:datastoreItem xmlns:ds="http://schemas.openxmlformats.org/officeDocument/2006/customXml" ds:itemID="{12C8FDF3-C217-4674-B013-E5655CB6F4A2}">
   <ds:schemaRefs>
     <ds:schemaRef ds:uri="http://schemas.openxmlformats.org/officeDocument/2006/bibliography"/>
   </ds:schemaRefs>

</xml_diff>